<commit_message>
Modificacion de la tabla de contenido
</commit_message>
<xml_diff>
--- a/Actividad de proyecto de grado.docx
+++ b/Actividad de proyecto de grado.docx
@@ -468,44 +468,30 @@
             <w:rPr>
               <w:rFonts w:ascii="Times New Roman" w:hAnsi="Times New Roman" w:cs="Times New Roman"/>
               <w:color w:val="auto"/>
+              <w:lang w:val="es-ES"/>
             </w:rPr>
           </w:pPr>
-          <w:proofErr w:type="spellStart"/>
           <w:r>
             <w:rPr>
               <w:rFonts w:ascii="Times New Roman" w:hAnsi="Times New Roman" w:cs="Times New Roman"/>
               <w:color w:val="auto"/>
+              <w:lang w:val="es-ES"/>
             </w:rPr>
-            <w:t>Tabla</w:t>
+            <w:t>Tabla De Contenido</w:t>
           </w:r>
-          <w:proofErr w:type="spellEnd"/>
-          <w:r>
-            <w:rPr>
-              <w:rFonts w:ascii="Times New Roman" w:hAnsi="Times New Roman" w:cs="Times New Roman"/>
-              <w:color w:val="auto"/>
-            </w:rPr>
-            <w:t xml:space="preserve"> De </w:t>
-          </w:r>
-          <w:proofErr w:type="spellStart"/>
-          <w:r>
-            <w:rPr>
-              <w:rFonts w:ascii="Times New Roman" w:hAnsi="Times New Roman" w:cs="Times New Roman"/>
-              <w:color w:val="auto"/>
-            </w:rPr>
-            <w:t>Contenido</w:t>
-          </w:r>
-          <w:proofErr w:type="spellEnd"/>
         </w:p>
         <w:p>
           <w:pPr>
             <w:pStyle w:val="TDC1"/>
             <w:tabs>
-              <w:tab w:val="right" w:leader="dot" w:pos="9345"/>
+              <w:tab w:val="right" w:leader="dot" w:pos="9350"/>
             </w:tabs>
             <w:rPr>
-              <w:rStyle w:val="Hipervnculo"/>
-              <w:rFonts w:ascii="Times New Roman" w:hAnsi="Times New Roman" w:cs="Times New Roman"/>
+              <w:rFonts w:eastAsiaTheme="minorEastAsia"/>
               <w:noProof/>
+              <w:sz w:val="24"/>
+              <w:szCs w:val="24"/>
+              <w:lang w:val="es-ES" w:eastAsia="es-ES"/>
             </w:rPr>
           </w:pPr>
           <w:r>
@@ -526,53 +512,62 @@
             </w:rPr>
             <w:fldChar w:fldCharType="separate"/>
           </w:r>
-          <w:hyperlink w:anchor="_Toc1701356947">
+          <w:hyperlink w:anchor="_Toc194663346" w:history="1">
             <w:r>
               <w:rPr>
                 <w:rStyle w:val="Hipervnculo"/>
-                <w:rFonts w:ascii="Times New Roman" w:hAnsi="Times New Roman" w:cs="Times New Roman"/>
-              </w:rPr>
-              <w:t>LEVANTAMIENTO DE LA INFORMACION</w:t>
-            </w:r>
-            <w:r>
-              <w:rPr>
-                <w:rFonts w:ascii="Times New Roman" w:hAnsi="Times New Roman" w:cs="Times New Roman"/>
+                <w:rFonts w:ascii="Times New Roman" w:eastAsia="Times New Roman" w:hAnsi="Times New Roman" w:cs="Times New Roman"/>
+                <w:b/>
+                <w:bCs/>
+                <w:noProof/>
+              </w:rPr>
+              <w:t>LEVANTAMIENTO DE LA INFORMACIÓN</w:t>
+            </w:r>
+            <w:r>
+              <w:rPr>
+                <w:noProof/>
+                <w:webHidden/>
               </w:rPr>
               <w:tab/>
             </w:r>
             <w:r>
               <w:rPr>
-                <w:rFonts w:ascii="Times New Roman" w:hAnsi="Times New Roman" w:cs="Times New Roman"/>
+                <w:noProof/>
+                <w:webHidden/>
               </w:rPr>
               <w:fldChar w:fldCharType="begin"/>
             </w:r>
             <w:r>
               <w:rPr>
-                <w:rFonts w:ascii="Times New Roman" w:hAnsi="Times New Roman" w:cs="Times New Roman"/>
-              </w:rPr>
-              <w:instrText>PAGEREF _Toc1701356947 \h</w:instrText>
-            </w:r>
-            <w:r>
-              <w:rPr>
-                <w:rFonts w:ascii="Times New Roman" w:hAnsi="Times New Roman" w:cs="Times New Roman"/>
-              </w:rPr>
-            </w:r>
-            <w:r>
-              <w:rPr>
-                <w:rFonts w:ascii="Times New Roman" w:hAnsi="Times New Roman" w:cs="Times New Roman"/>
+                <w:noProof/>
+                <w:webHidden/>
+              </w:rPr>
+              <w:instrText xml:space="preserve"> PAGEREF _Toc194663346 \h </w:instrText>
+            </w:r>
+            <w:r>
+              <w:rPr>
+                <w:noProof/>
+                <w:webHidden/>
+              </w:rPr>
+            </w:r>
+            <w:r>
+              <w:rPr>
+                <w:noProof/>
+                <w:webHidden/>
               </w:rPr>
               <w:fldChar w:fldCharType="separate"/>
             </w:r>
             <w:r>
               <w:rPr>
-                <w:rStyle w:val="Hipervnculo"/>
-                <w:rFonts w:ascii="Times New Roman" w:hAnsi="Times New Roman" w:cs="Times New Roman"/>
-              </w:rPr>
-              <w:t>2</w:t>
-            </w:r>
-            <w:r>
-              <w:rPr>
-                <w:rFonts w:ascii="Times New Roman" w:hAnsi="Times New Roman" w:cs="Times New Roman"/>
+                <w:noProof/>
+                <w:webHidden/>
+              </w:rPr>
+              <w:t>3</w:t>
+            </w:r>
+            <w:r>
+              <w:rPr>
+                <w:noProof/>
+                <w:webHidden/>
               </w:rPr>
               <w:fldChar w:fldCharType="end"/>
             </w:r>
@@ -582,61 +577,1272 @@
           <w:pPr>
             <w:pStyle w:val="TDC2"/>
             <w:tabs>
-              <w:tab w:val="right" w:leader="dot" w:pos="9345"/>
+              <w:tab w:val="right" w:leader="dot" w:pos="9350"/>
             </w:tabs>
             <w:rPr>
-              <w:rStyle w:val="Hipervnculo"/>
-              <w:rFonts w:ascii="Times New Roman" w:hAnsi="Times New Roman" w:cs="Times New Roman"/>
+              <w:rFonts w:eastAsiaTheme="minorEastAsia"/>
               <w:noProof/>
+              <w:sz w:val="24"/>
+              <w:szCs w:val="24"/>
+              <w:lang w:val="es-ES" w:eastAsia="es-ES"/>
             </w:rPr>
           </w:pPr>
-          <w:hyperlink w:anchor="_Toc242677988">
+          <w:hyperlink w:anchor="_Toc194663347" w:history="1">
             <w:r>
               <w:rPr>
                 <w:rStyle w:val="Hipervnculo"/>
                 <w:rFonts w:ascii="Times New Roman" w:hAnsi="Times New Roman" w:cs="Times New Roman"/>
+                <w:b/>
+                <w:bCs/>
+                <w:noProof/>
               </w:rPr>
               <w:t>Ficha Técnica De Las Herramientas De Recolección</w:t>
             </w:r>
             <w:r>
               <w:rPr>
-                <w:rFonts w:ascii="Times New Roman" w:hAnsi="Times New Roman" w:cs="Times New Roman"/>
+                <w:noProof/>
+                <w:webHidden/>
               </w:rPr>
               <w:tab/>
             </w:r>
             <w:r>
               <w:rPr>
-                <w:rFonts w:ascii="Times New Roman" w:hAnsi="Times New Roman" w:cs="Times New Roman"/>
+                <w:noProof/>
+                <w:webHidden/>
               </w:rPr>
               <w:fldChar w:fldCharType="begin"/>
             </w:r>
             <w:r>
               <w:rPr>
-                <w:rFonts w:ascii="Times New Roman" w:hAnsi="Times New Roman" w:cs="Times New Roman"/>
-              </w:rPr>
-              <w:instrText>PAGEREF _Toc242677988 \h</w:instrText>
-            </w:r>
-            <w:r>
-              <w:rPr>
-                <w:rFonts w:ascii="Times New Roman" w:hAnsi="Times New Roman" w:cs="Times New Roman"/>
-              </w:rPr>
-            </w:r>
-            <w:r>
-              <w:rPr>
-                <w:rFonts w:ascii="Times New Roman" w:hAnsi="Times New Roman" w:cs="Times New Roman"/>
+                <w:noProof/>
+                <w:webHidden/>
+              </w:rPr>
+              <w:instrText xml:space="preserve"> PAGEREF _Toc194663347 \h </w:instrText>
+            </w:r>
+            <w:r>
+              <w:rPr>
+                <w:noProof/>
+                <w:webHidden/>
+              </w:rPr>
+            </w:r>
+            <w:r>
+              <w:rPr>
+                <w:noProof/>
+                <w:webHidden/>
               </w:rPr>
               <w:fldChar w:fldCharType="separate"/>
             </w:r>
+            <w:r>
+              <w:rPr>
+                <w:noProof/>
+                <w:webHidden/>
+              </w:rPr>
+              <w:t>3</w:t>
+            </w:r>
+            <w:r>
+              <w:rPr>
+                <w:noProof/>
+                <w:webHidden/>
+              </w:rPr>
+              <w:fldChar w:fldCharType="end"/>
+            </w:r>
+          </w:hyperlink>
+        </w:p>
+        <w:p>
+          <w:pPr>
+            <w:pStyle w:val="TDC1"/>
+            <w:tabs>
+              <w:tab w:val="right" w:leader="dot" w:pos="9350"/>
+            </w:tabs>
+            <w:rPr>
+              <w:rFonts w:eastAsiaTheme="minorEastAsia"/>
+              <w:noProof/>
+              <w:sz w:val="24"/>
+              <w:szCs w:val="24"/>
+              <w:lang w:val="es-ES" w:eastAsia="es-ES"/>
+            </w:rPr>
+          </w:pPr>
+          <w:hyperlink w:anchor="_Toc194663348" w:history="1">
+            <w:r>
+              <w:rPr>
+                <w:rStyle w:val="Hipervnculo"/>
+                <w:rFonts w:ascii="Times New Roman" w:eastAsia="Times New Roman" w:hAnsi="Times New Roman" w:cs="Times New Roman"/>
+                <w:b/>
+                <w:bCs/>
+                <w:noProof/>
+              </w:rPr>
+              <w:t>CONTEXTUALIZACION DE LA NECESIDAD</w:t>
+            </w:r>
+            <w:r>
+              <w:rPr>
+                <w:noProof/>
+                <w:webHidden/>
+              </w:rPr>
+              <w:tab/>
+            </w:r>
+            <w:r>
+              <w:rPr>
+                <w:noProof/>
+                <w:webHidden/>
+              </w:rPr>
+              <w:fldChar w:fldCharType="begin"/>
+            </w:r>
+            <w:r>
+              <w:rPr>
+                <w:noProof/>
+                <w:webHidden/>
+              </w:rPr>
+              <w:instrText xml:space="preserve"> PAGEREF _Toc194663348 \h </w:instrText>
+            </w:r>
+            <w:r>
+              <w:rPr>
+                <w:noProof/>
+                <w:webHidden/>
+              </w:rPr>
+            </w:r>
+            <w:r>
+              <w:rPr>
+                <w:noProof/>
+                <w:webHidden/>
+              </w:rPr>
+              <w:fldChar w:fldCharType="separate"/>
+            </w:r>
+            <w:r>
+              <w:rPr>
+                <w:noProof/>
+                <w:webHidden/>
+              </w:rPr>
+              <w:t>6</w:t>
+            </w:r>
+            <w:r>
+              <w:rPr>
+                <w:noProof/>
+                <w:webHidden/>
+              </w:rPr>
+              <w:fldChar w:fldCharType="end"/>
+            </w:r>
+          </w:hyperlink>
+        </w:p>
+        <w:p>
+          <w:pPr>
+            <w:pStyle w:val="TDC1"/>
+            <w:tabs>
+              <w:tab w:val="right" w:leader="dot" w:pos="9350"/>
+            </w:tabs>
+            <w:rPr>
+              <w:rFonts w:eastAsiaTheme="minorEastAsia"/>
+              <w:noProof/>
+              <w:sz w:val="24"/>
+              <w:szCs w:val="24"/>
+              <w:lang w:val="es-ES" w:eastAsia="es-ES"/>
+            </w:rPr>
+          </w:pPr>
+          <w:hyperlink w:anchor="_Toc194663349" w:history="1">
+            <w:r>
+              <w:rPr>
+                <w:rStyle w:val="Hipervnculo"/>
+                <w:rFonts w:ascii="Times New Roman" w:eastAsia="Times New Roman" w:hAnsi="Times New Roman" w:cs="Times New Roman"/>
+                <w:b/>
+                <w:bCs/>
+                <w:noProof/>
+              </w:rPr>
+              <w:t>DESCRIPCION DE LA PROBLEMATICA</w:t>
+            </w:r>
+            <w:r>
+              <w:rPr>
+                <w:noProof/>
+                <w:webHidden/>
+              </w:rPr>
+              <w:tab/>
+            </w:r>
+            <w:r>
+              <w:rPr>
+                <w:noProof/>
+                <w:webHidden/>
+              </w:rPr>
+              <w:fldChar w:fldCharType="begin"/>
+            </w:r>
+            <w:r>
+              <w:rPr>
+                <w:noProof/>
+                <w:webHidden/>
+              </w:rPr>
+              <w:instrText xml:space="preserve"> PAGEREF _Toc194663349 \h </w:instrText>
+            </w:r>
+            <w:r>
+              <w:rPr>
+                <w:noProof/>
+                <w:webHidden/>
+              </w:rPr>
+            </w:r>
+            <w:r>
+              <w:rPr>
+                <w:noProof/>
+                <w:webHidden/>
+              </w:rPr>
+              <w:fldChar w:fldCharType="separate"/>
+            </w:r>
+            <w:r>
+              <w:rPr>
+                <w:noProof/>
+                <w:webHidden/>
+              </w:rPr>
+              <w:t>7</w:t>
+            </w:r>
+            <w:r>
+              <w:rPr>
+                <w:noProof/>
+                <w:webHidden/>
+              </w:rPr>
+              <w:fldChar w:fldCharType="end"/>
+            </w:r>
+          </w:hyperlink>
+        </w:p>
+        <w:p>
+          <w:pPr>
+            <w:pStyle w:val="TDC1"/>
+            <w:tabs>
+              <w:tab w:val="right" w:leader="dot" w:pos="9350"/>
+            </w:tabs>
+            <w:rPr>
+              <w:rFonts w:eastAsiaTheme="minorEastAsia"/>
+              <w:noProof/>
+              <w:sz w:val="24"/>
+              <w:szCs w:val="24"/>
+              <w:lang w:val="es-ES" w:eastAsia="es-ES"/>
+            </w:rPr>
+          </w:pPr>
+          <w:hyperlink w:anchor="_Toc194663350" w:history="1">
+            <w:r>
+              <w:rPr>
+                <w:rStyle w:val="Hipervnculo"/>
+                <w:rFonts w:ascii="Times New Roman" w:eastAsia="Times New Roman" w:hAnsi="Times New Roman" w:cs="Times New Roman"/>
+                <w:b/>
+                <w:bCs/>
+                <w:noProof/>
+              </w:rPr>
+              <w:t>ALCANCE DEL PROYECTO</w:t>
+            </w:r>
+            <w:r>
+              <w:rPr>
+                <w:noProof/>
+                <w:webHidden/>
+              </w:rPr>
+              <w:tab/>
+            </w:r>
+            <w:r>
+              <w:rPr>
+                <w:noProof/>
+                <w:webHidden/>
+              </w:rPr>
+              <w:fldChar w:fldCharType="begin"/>
+            </w:r>
+            <w:r>
+              <w:rPr>
+                <w:noProof/>
+                <w:webHidden/>
+              </w:rPr>
+              <w:instrText xml:space="preserve"> PAGEREF _Toc194663350 \h </w:instrText>
+            </w:r>
+            <w:r>
+              <w:rPr>
+                <w:noProof/>
+                <w:webHidden/>
+              </w:rPr>
+            </w:r>
+            <w:r>
+              <w:rPr>
+                <w:noProof/>
+                <w:webHidden/>
+              </w:rPr>
+              <w:fldChar w:fldCharType="separate"/>
+            </w:r>
+            <w:r>
+              <w:rPr>
+                <w:noProof/>
+                <w:webHidden/>
+              </w:rPr>
+              <w:t>7</w:t>
+            </w:r>
+            <w:r>
+              <w:rPr>
+                <w:noProof/>
+                <w:webHidden/>
+              </w:rPr>
+              <w:fldChar w:fldCharType="end"/>
+            </w:r>
+          </w:hyperlink>
+        </w:p>
+        <w:p>
+          <w:pPr>
+            <w:pStyle w:val="TDC2"/>
+            <w:tabs>
+              <w:tab w:val="right" w:leader="dot" w:pos="9350"/>
+            </w:tabs>
+            <w:rPr>
+              <w:rFonts w:eastAsiaTheme="minorEastAsia"/>
+              <w:noProof/>
+              <w:sz w:val="24"/>
+              <w:szCs w:val="24"/>
+              <w:lang w:val="es-ES" w:eastAsia="es-ES"/>
+            </w:rPr>
+          </w:pPr>
+          <w:hyperlink w:anchor="_Toc194663351" w:history="1">
             <w:r>
               <w:rPr>
                 <w:rStyle w:val="Hipervnculo"/>
                 <w:rFonts w:ascii="Times New Roman" w:hAnsi="Times New Roman" w:cs="Times New Roman"/>
-              </w:rPr>
-              <w:t>2</w:t>
-            </w:r>
-            <w:r>
-              <w:rPr>
+                <w:b/>
+                <w:bCs/>
+                <w:noProof/>
+              </w:rPr>
+              <w:t>Restricciones</w:t>
+            </w:r>
+            <w:r>
+              <w:rPr>
+                <w:noProof/>
+                <w:webHidden/>
+              </w:rPr>
+              <w:tab/>
+            </w:r>
+            <w:r>
+              <w:rPr>
+                <w:noProof/>
+                <w:webHidden/>
+              </w:rPr>
+              <w:fldChar w:fldCharType="begin"/>
+            </w:r>
+            <w:r>
+              <w:rPr>
+                <w:noProof/>
+                <w:webHidden/>
+              </w:rPr>
+              <w:instrText xml:space="preserve"> PAGEREF _Toc194663351 \h </w:instrText>
+            </w:r>
+            <w:r>
+              <w:rPr>
+                <w:noProof/>
+                <w:webHidden/>
+              </w:rPr>
+            </w:r>
+            <w:r>
+              <w:rPr>
+                <w:noProof/>
+                <w:webHidden/>
+              </w:rPr>
+              <w:fldChar w:fldCharType="separate"/>
+            </w:r>
+            <w:r>
+              <w:rPr>
+                <w:noProof/>
+                <w:webHidden/>
+              </w:rPr>
+              <w:t>8</w:t>
+            </w:r>
+            <w:r>
+              <w:rPr>
+                <w:noProof/>
+                <w:webHidden/>
+              </w:rPr>
+              <w:fldChar w:fldCharType="end"/>
+            </w:r>
+          </w:hyperlink>
+        </w:p>
+        <w:p>
+          <w:pPr>
+            <w:pStyle w:val="TDC2"/>
+            <w:tabs>
+              <w:tab w:val="right" w:leader="dot" w:pos="9350"/>
+            </w:tabs>
+            <w:rPr>
+              <w:rFonts w:eastAsiaTheme="minorEastAsia"/>
+              <w:noProof/>
+              <w:sz w:val="24"/>
+              <w:szCs w:val="24"/>
+              <w:lang w:val="es-ES" w:eastAsia="es-ES"/>
+            </w:rPr>
+          </w:pPr>
+          <w:hyperlink w:anchor="_Toc194663352" w:history="1">
+            <w:r>
+              <w:rPr>
+                <w:rStyle w:val="Hipervnculo"/>
                 <w:rFonts w:ascii="Times New Roman" w:hAnsi="Times New Roman" w:cs="Times New Roman"/>
+                <w:b/>
+                <w:bCs/>
+                <w:noProof/>
+              </w:rPr>
+              <w:t>Criterios de aceptación</w:t>
+            </w:r>
+            <w:r>
+              <w:rPr>
+                <w:noProof/>
+                <w:webHidden/>
+              </w:rPr>
+              <w:tab/>
+            </w:r>
+            <w:r>
+              <w:rPr>
+                <w:noProof/>
+                <w:webHidden/>
+              </w:rPr>
+              <w:fldChar w:fldCharType="begin"/>
+            </w:r>
+            <w:r>
+              <w:rPr>
+                <w:noProof/>
+                <w:webHidden/>
+              </w:rPr>
+              <w:instrText xml:space="preserve"> PAGEREF _Toc194663352 \h </w:instrText>
+            </w:r>
+            <w:r>
+              <w:rPr>
+                <w:noProof/>
+                <w:webHidden/>
+              </w:rPr>
+            </w:r>
+            <w:r>
+              <w:rPr>
+                <w:noProof/>
+                <w:webHidden/>
+              </w:rPr>
+              <w:fldChar w:fldCharType="separate"/>
+            </w:r>
+            <w:r>
+              <w:rPr>
+                <w:noProof/>
+                <w:webHidden/>
+              </w:rPr>
+              <w:t>8</w:t>
+            </w:r>
+            <w:r>
+              <w:rPr>
+                <w:noProof/>
+                <w:webHidden/>
+              </w:rPr>
+              <w:fldChar w:fldCharType="end"/>
+            </w:r>
+          </w:hyperlink>
+        </w:p>
+        <w:p>
+          <w:pPr>
+            <w:pStyle w:val="TDC1"/>
+            <w:tabs>
+              <w:tab w:val="right" w:leader="dot" w:pos="9350"/>
+            </w:tabs>
+            <w:rPr>
+              <w:rFonts w:eastAsiaTheme="minorEastAsia"/>
+              <w:noProof/>
+              <w:sz w:val="24"/>
+              <w:szCs w:val="24"/>
+              <w:lang w:val="es-ES" w:eastAsia="es-ES"/>
+            </w:rPr>
+          </w:pPr>
+          <w:hyperlink w:anchor="_Toc194663353" w:history="1">
+            <w:r>
+              <w:rPr>
+                <w:rStyle w:val="Hipervnculo"/>
+                <w:rFonts w:ascii="Times New Roman" w:eastAsia="Times New Roman" w:hAnsi="Times New Roman" w:cs="Times New Roman"/>
+                <w:b/>
+                <w:bCs/>
+                <w:noProof/>
+              </w:rPr>
+              <w:t>OBJETIVO GENERAL</w:t>
+            </w:r>
+            <w:r>
+              <w:rPr>
+                <w:noProof/>
+                <w:webHidden/>
+              </w:rPr>
+              <w:tab/>
+            </w:r>
+            <w:r>
+              <w:rPr>
+                <w:noProof/>
+                <w:webHidden/>
+              </w:rPr>
+              <w:fldChar w:fldCharType="begin"/>
+            </w:r>
+            <w:r>
+              <w:rPr>
+                <w:noProof/>
+                <w:webHidden/>
+              </w:rPr>
+              <w:instrText xml:space="preserve"> PAGEREF _Toc194663353 \h </w:instrText>
+            </w:r>
+            <w:r>
+              <w:rPr>
+                <w:noProof/>
+                <w:webHidden/>
+              </w:rPr>
+            </w:r>
+            <w:r>
+              <w:rPr>
+                <w:noProof/>
+                <w:webHidden/>
+              </w:rPr>
+              <w:fldChar w:fldCharType="separate"/>
+            </w:r>
+            <w:r>
+              <w:rPr>
+                <w:noProof/>
+                <w:webHidden/>
+              </w:rPr>
+              <w:t>9</w:t>
+            </w:r>
+            <w:r>
+              <w:rPr>
+                <w:noProof/>
+                <w:webHidden/>
+              </w:rPr>
+              <w:fldChar w:fldCharType="end"/>
+            </w:r>
+          </w:hyperlink>
+        </w:p>
+        <w:p>
+          <w:pPr>
+            <w:pStyle w:val="TDC2"/>
+            <w:tabs>
+              <w:tab w:val="right" w:leader="dot" w:pos="9350"/>
+            </w:tabs>
+            <w:rPr>
+              <w:rFonts w:eastAsiaTheme="minorEastAsia"/>
+              <w:noProof/>
+              <w:sz w:val="24"/>
+              <w:szCs w:val="24"/>
+              <w:lang w:val="es-ES" w:eastAsia="es-ES"/>
+            </w:rPr>
+          </w:pPr>
+          <w:hyperlink w:anchor="_Toc194663354" w:history="1">
+            <w:r>
+              <w:rPr>
+                <w:rStyle w:val="Hipervnculo"/>
+                <w:rFonts w:ascii="Times New Roman" w:hAnsi="Times New Roman" w:cs="Times New Roman"/>
+                <w:b/>
+                <w:bCs/>
+                <w:noProof/>
+              </w:rPr>
+              <w:t>Objetivos específicos</w:t>
+            </w:r>
+            <w:r>
+              <w:rPr>
+                <w:noProof/>
+                <w:webHidden/>
+              </w:rPr>
+              <w:tab/>
+            </w:r>
+            <w:r>
+              <w:rPr>
+                <w:noProof/>
+                <w:webHidden/>
+              </w:rPr>
+              <w:fldChar w:fldCharType="begin"/>
+            </w:r>
+            <w:r>
+              <w:rPr>
+                <w:noProof/>
+                <w:webHidden/>
+              </w:rPr>
+              <w:instrText xml:space="preserve"> PAGEREF _Toc194663354 \h </w:instrText>
+            </w:r>
+            <w:r>
+              <w:rPr>
+                <w:noProof/>
+                <w:webHidden/>
+              </w:rPr>
+            </w:r>
+            <w:r>
+              <w:rPr>
+                <w:noProof/>
+                <w:webHidden/>
+              </w:rPr>
+              <w:fldChar w:fldCharType="separate"/>
+            </w:r>
+            <w:r>
+              <w:rPr>
+                <w:noProof/>
+                <w:webHidden/>
+              </w:rPr>
+              <w:t>9</w:t>
+            </w:r>
+            <w:r>
+              <w:rPr>
+                <w:noProof/>
+                <w:webHidden/>
+              </w:rPr>
+              <w:fldChar w:fldCharType="end"/>
+            </w:r>
+          </w:hyperlink>
+        </w:p>
+        <w:p>
+          <w:pPr>
+            <w:pStyle w:val="TDC1"/>
+            <w:tabs>
+              <w:tab w:val="right" w:leader="dot" w:pos="9350"/>
+            </w:tabs>
+            <w:rPr>
+              <w:rFonts w:eastAsiaTheme="minorEastAsia"/>
+              <w:noProof/>
+              <w:sz w:val="24"/>
+              <w:szCs w:val="24"/>
+              <w:lang w:val="es-ES" w:eastAsia="es-ES"/>
+            </w:rPr>
+          </w:pPr>
+          <w:hyperlink w:anchor="_Toc194663355" w:history="1">
+            <w:r>
+              <w:rPr>
+                <w:rStyle w:val="Hipervnculo"/>
+                <w:rFonts w:ascii="Times New Roman" w:eastAsia="Times New Roman" w:hAnsi="Times New Roman" w:cs="Times New Roman"/>
+                <w:b/>
+                <w:bCs/>
+                <w:noProof/>
+              </w:rPr>
+              <w:t>INTRODUCCION</w:t>
+            </w:r>
+            <w:r>
+              <w:rPr>
+                <w:noProof/>
+                <w:webHidden/>
+              </w:rPr>
+              <w:tab/>
+            </w:r>
+            <w:r>
+              <w:rPr>
+                <w:noProof/>
+                <w:webHidden/>
+              </w:rPr>
+              <w:fldChar w:fldCharType="begin"/>
+            </w:r>
+            <w:r>
+              <w:rPr>
+                <w:noProof/>
+                <w:webHidden/>
+              </w:rPr>
+              <w:instrText xml:space="preserve"> PAGEREF _Toc194663355 \h </w:instrText>
+            </w:r>
+            <w:r>
+              <w:rPr>
+                <w:noProof/>
+                <w:webHidden/>
+              </w:rPr>
+            </w:r>
+            <w:r>
+              <w:rPr>
+                <w:noProof/>
+                <w:webHidden/>
+              </w:rPr>
+              <w:fldChar w:fldCharType="separate"/>
+            </w:r>
+            <w:r>
+              <w:rPr>
+                <w:noProof/>
+                <w:webHidden/>
+              </w:rPr>
+              <w:t>10</w:t>
+            </w:r>
+            <w:r>
+              <w:rPr>
+                <w:noProof/>
+                <w:webHidden/>
+              </w:rPr>
+              <w:fldChar w:fldCharType="end"/>
+            </w:r>
+          </w:hyperlink>
+        </w:p>
+        <w:p>
+          <w:pPr>
+            <w:pStyle w:val="TDC1"/>
+            <w:tabs>
+              <w:tab w:val="right" w:leader="dot" w:pos="9350"/>
+            </w:tabs>
+            <w:rPr>
+              <w:rFonts w:eastAsiaTheme="minorEastAsia"/>
+              <w:noProof/>
+              <w:sz w:val="24"/>
+              <w:szCs w:val="24"/>
+              <w:lang w:val="es-ES" w:eastAsia="es-ES"/>
+            </w:rPr>
+          </w:pPr>
+          <w:hyperlink w:anchor="_Toc194663356" w:history="1">
+            <w:r>
+              <w:rPr>
+                <w:rStyle w:val="Hipervnculo"/>
+                <w:rFonts w:ascii="Times New Roman" w:eastAsia="Times New Roman" w:hAnsi="Times New Roman" w:cs="Times New Roman"/>
+                <w:b/>
+                <w:bCs/>
+                <w:noProof/>
+              </w:rPr>
+              <w:t>JUSTIFICACION</w:t>
+            </w:r>
+            <w:r>
+              <w:rPr>
+                <w:noProof/>
+                <w:webHidden/>
+              </w:rPr>
+              <w:tab/>
+            </w:r>
+            <w:r>
+              <w:rPr>
+                <w:noProof/>
+                <w:webHidden/>
+              </w:rPr>
+              <w:fldChar w:fldCharType="begin"/>
+            </w:r>
+            <w:r>
+              <w:rPr>
+                <w:noProof/>
+                <w:webHidden/>
+              </w:rPr>
+              <w:instrText xml:space="preserve"> PAGEREF _Toc194663356 \h </w:instrText>
+            </w:r>
+            <w:r>
+              <w:rPr>
+                <w:noProof/>
+                <w:webHidden/>
+              </w:rPr>
+            </w:r>
+            <w:r>
+              <w:rPr>
+                <w:noProof/>
+                <w:webHidden/>
+              </w:rPr>
+              <w:fldChar w:fldCharType="separate"/>
+            </w:r>
+            <w:r>
+              <w:rPr>
+                <w:noProof/>
+                <w:webHidden/>
+              </w:rPr>
+              <w:t>11</w:t>
+            </w:r>
+            <w:r>
+              <w:rPr>
+                <w:noProof/>
+                <w:webHidden/>
+              </w:rPr>
+              <w:fldChar w:fldCharType="end"/>
+            </w:r>
+          </w:hyperlink>
+        </w:p>
+        <w:p>
+          <w:pPr>
+            <w:pStyle w:val="TDC1"/>
+            <w:tabs>
+              <w:tab w:val="right" w:leader="dot" w:pos="9350"/>
+            </w:tabs>
+            <w:rPr>
+              <w:rFonts w:eastAsiaTheme="minorEastAsia"/>
+              <w:noProof/>
+              <w:sz w:val="24"/>
+              <w:szCs w:val="24"/>
+              <w:lang w:val="es-ES" w:eastAsia="es-ES"/>
+            </w:rPr>
+          </w:pPr>
+          <w:hyperlink w:anchor="_Toc194663357" w:history="1">
+            <w:r>
+              <w:rPr>
+                <w:rStyle w:val="Hipervnculo"/>
+                <w:rFonts w:ascii="Times New Roman" w:eastAsia="Times New Roman" w:hAnsi="Times New Roman" w:cs="Times New Roman"/>
+                <w:b/>
+                <w:bCs/>
+                <w:noProof/>
+              </w:rPr>
+              <w:t>SOLUCIONES AL PROBLEMA</w:t>
+            </w:r>
+            <w:r>
+              <w:rPr>
+                <w:noProof/>
+                <w:webHidden/>
+              </w:rPr>
+              <w:tab/>
+            </w:r>
+            <w:r>
+              <w:rPr>
+                <w:noProof/>
+                <w:webHidden/>
+              </w:rPr>
+              <w:fldChar w:fldCharType="begin"/>
+            </w:r>
+            <w:r>
+              <w:rPr>
+                <w:noProof/>
+                <w:webHidden/>
+              </w:rPr>
+              <w:instrText xml:space="preserve"> PAGEREF _Toc194663357 \h </w:instrText>
+            </w:r>
+            <w:r>
+              <w:rPr>
+                <w:noProof/>
+                <w:webHidden/>
+              </w:rPr>
+            </w:r>
+            <w:r>
+              <w:rPr>
+                <w:noProof/>
+                <w:webHidden/>
+              </w:rPr>
+              <w:fldChar w:fldCharType="separate"/>
+            </w:r>
+            <w:r>
+              <w:rPr>
+                <w:noProof/>
+                <w:webHidden/>
+              </w:rPr>
+              <w:t>12</w:t>
+            </w:r>
+            <w:r>
+              <w:rPr>
+                <w:noProof/>
+                <w:webHidden/>
+              </w:rPr>
+              <w:fldChar w:fldCharType="end"/>
+            </w:r>
+          </w:hyperlink>
+        </w:p>
+        <w:p>
+          <w:pPr>
+            <w:pStyle w:val="TDC2"/>
+            <w:tabs>
+              <w:tab w:val="right" w:leader="dot" w:pos="9350"/>
+            </w:tabs>
+            <w:rPr>
+              <w:rFonts w:eastAsiaTheme="minorEastAsia"/>
+              <w:noProof/>
+              <w:sz w:val="24"/>
+              <w:szCs w:val="24"/>
+              <w:lang w:val="es-ES" w:eastAsia="es-ES"/>
+            </w:rPr>
+          </w:pPr>
+          <w:hyperlink w:anchor="_Toc194663358" w:history="1">
+            <w:r>
+              <w:rPr>
+                <w:rStyle w:val="Hipervnculo"/>
+                <w:rFonts w:ascii="Times New Roman" w:hAnsi="Times New Roman" w:cs="Times New Roman"/>
+                <w:b/>
+                <w:bCs/>
+                <w:noProof/>
+              </w:rPr>
+              <w:t>Respuesta a los Stakeholders</w:t>
+            </w:r>
+            <w:r>
+              <w:rPr>
+                <w:noProof/>
+                <w:webHidden/>
+              </w:rPr>
+              <w:tab/>
+            </w:r>
+            <w:r>
+              <w:rPr>
+                <w:noProof/>
+                <w:webHidden/>
+              </w:rPr>
+              <w:fldChar w:fldCharType="begin"/>
+            </w:r>
+            <w:r>
+              <w:rPr>
+                <w:noProof/>
+                <w:webHidden/>
+              </w:rPr>
+              <w:instrText xml:space="preserve"> PAGEREF _Toc194663358 \h </w:instrText>
+            </w:r>
+            <w:r>
+              <w:rPr>
+                <w:noProof/>
+                <w:webHidden/>
+              </w:rPr>
+            </w:r>
+            <w:r>
+              <w:rPr>
+                <w:noProof/>
+                <w:webHidden/>
+              </w:rPr>
+              <w:fldChar w:fldCharType="separate"/>
+            </w:r>
+            <w:r>
+              <w:rPr>
+                <w:noProof/>
+                <w:webHidden/>
+              </w:rPr>
+              <w:t>12</w:t>
+            </w:r>
+            <w:r>
+              <w:rPr>
+                <w:noProof/>
+                <w:webHidden/>
+              </w:rPr>
+              <w:fldChar w:fldCharType="end"/>
+            </w:r>
+          </w:hyperlink>
+        </w:p>
+        <w:p>
+          <w:pPr>
+            <w:pStyle w:val="TDC1"/>
+            <w:tabs>
+              <w:tab w:val="right" w:leader="dot" w:pos="9350"/>
+            </w:tabs>
+            <w:rPr>
+              <w:rFonts w:eastAsiaTheme="minorEastAsia"/>
+              <w:noProof/>
+              <w:sz w:val="24"/>
+              <w:szCs w:val="24"/>
+              <w:lang w:val="es-ES" w:eastAsia="es-ES"/>
+            </w:rPr>
+          </w:pPr>
+          <w:hyperlink w:anchor="_Toc194663359" w:history="1">
+            <w:r>
+              <w:rPr>
+                <w:rStyle w:val="Hipervnculo"/>
+                <w:rFonts w:ascii="Times New Roman" w:hAnsi="Times New Roman" w:cs="Times New Roman"/>
+                <w:b/>
+                <w:bCs/>
+                <w:noProof/>
+              </w:rPr>
+              <w:t>MAPA DE STAKEHOLDERS</w:t>
+            </w:r>
+            <w:r>
+              <w:rPr>
+                <w:noProof/>
+                <w:webHidden/>
+              </w:rPr>
+              <w:tab/>
+            </w:r>
+            <w:r>
+              <w:rPr>
+                <w:noProof/>
+                <w:webHidden/>
+              </w:rPr>
+              <w:fldChar w:fldCharType="begin"/>
+            </w:r>
+            <w:r>
+              <w:rPr>
+                <w:noProof/>
+                <w:webHidden/>
+              </w:rPr>
+              <w:instrText xml:space="preserve"> PAGEREF _Toc194663359 \h </w:instrText>
+            </w:r>
+            <w:r>
+              <w:rPr>
+                <w:noProof/>
+                <w:webHidden/>
+              </w:rPr>
+            </w:r>
+            <w:r>
+              <w:rPr>
+                <w:noProof/>
+                <w:webHidden/>
+              </w:rPr>
+              <w:fldChar w:fldCharType="separate"/>
+            </w:r>
+            <w:r>
+              <w:rPr>
+                <w:noProof/>
+                <w:webHidden/>
+              </w:rPr>
+              <w:t>13</w:t>
+            </w:r>
+            <w:r>
+              <w:rPr>
+                <w:noProof/>
+                <w:webHidden/>
+              </w:rPr>
+              <w:fldChar w:fldCharType="end"/>
+            </w:r>
+          </w:hyperlink>
+        </w:p>
+        <w:p>
+          <w:pPr>
+            <w:pStyle w:val="TDC1"/>
+            <w:tabs>
+              <w:tab w:val="right" w:leader="dot" w:pos="9350"/>
+            </w:tabs>
+            <w:rPr>
+              <w:rFonts w:eastAsiaTheme="minorEastAsia"/>
+              <w:noProof/>
+              <w:sz w:val="24"/>
+              <w:szCs w:val="24"/>
+              <w:lang w:val="es-ES" w:eastAsia="es-ES"/>
+            </w:rPr>
+          </w:pPr>
+          <w:hyperlink w:anchor="_Toc194663360" w:history="1">
+            <w:r>
+              <w:rPr>
+                <w:rStyle w:val="Hipervnculo"/>
+                <w:rFonts w:ascii="Times New Roman" w:eastAsia="Times New Roman" w:hAnsi="Times New Roman" w:cs="Times New Roman"/>
+                <w:b/>
+                <w:bCs/>
+                <w:noProof/>
+              </w:rPr>
+              <w:t>MATRIZ DE RIESGOS</w:t>
+            </w:r>
+            <w:r>
+              <w:rPr>
+                <w:noProof/>
+                <w:webHidden/>
+              </w:rPr>
+              <w:tab/>
+            </w:r>
+            <w:r>
+              <w:rPr>
+                <w:noProof/>
+                <w:webHidden/>
+              </w:rPr>
+              <w:fldChar w:fldCharType="begin"/>
+            </w:r>
+            <w:r>
+              <w:rPr>
+                <w:noProof/>
+                <w:webHidden/>
+              </w:rPr>
+              <w:instrText xml:space="preserve"> PAGEREF _Toc194663360 \h </w:instrText>
+            </w:r>
+            <w:r>
+              <w:rPr>
+                <w:noProof/>
+                <w:webHidden/>
+              </w:rPr>
+            </w:r>
+            <w:r>
+              <w:rPr>
+                <w:noProof/>
+                <w:webHidden/>
+              </w:rPr>
+              <w:fldChar w:fldCharType="separate"/>
+            </w:r>
+            <w:r>
+              <w:rPr>
+                <w:noProof/>
+                <w:webHidden/>
+              </w:rPr>
+              <w:t>14</w:t>
+            </w:r>
+            <w:r>
+              <w:rPr>
+                <w:noProof/>
+                <w:webHidden/>
+              </w:rPr>
+              <w:fldChar w:fldCharType="end"/>
+            </w:r>
+          </w:hyperlink>
+        </w:p>
+        <w:p>
+          <w:pPr>
+            <w:pStyle w:val="TDC1"/>
+            <w:tabs>
+              <w:tab w:val="right" w:leader="dot" w:pos="9350"/>
+            </w:tabs>
+            <w:rPr>
+              <w:rFonts w:eastAsiaTheme="minorEastAsia"/>
+              <w:noProof/>
+              <w:sz w:val="24"/>
+              <w:szCs w:val="24"/>
+              <w:lang w:val="es-ES" w:eastAsia="es-ES"/>
+            </w:rPr>
+          </w:pPr>
+          <w:hyperlink w:anchor="_Toc194663361" w:history="1">
+            <w:r>
+              <w:rPr>
+                <w:rStyle w:val="Hipervnculo"/>
+                <w:rFonts w:ascii="Times New Roman" w:eastAsia="Times New Roman" w:hAnsi="Times New Roman" w:cs="Times New Roman"/>
+                <w:b/>
+                <w:bCs/>
+                <w:noProof/>
+              </w:rPr>
+              <w:t>CRONOGRAMA</w:t>
+            </w:r>
+            <w:r>
+              <w:rPr>
+                <w:noProof/>
+                <w:webHidden/>
+              </w:rPr>
+              <w:tab/>
+            </w:r>
+            <w:r>
+              <w:rPr>
+                <w:noProof/>
+                <w:webHidden/>
+              </w:rPr>
+              <w:fldChar w:fldCharType="begin"/>
+            </w:r>
+            <w:r>
+              <w:rPr>
+                <w:noProof/>
+                <w:webHidden/>
+              </w:rPr>
+              <w:instrText xml:space="preserve"> PAGEREF _Toc194663361 \h </w:instrText>
+            </w:r>
+            <w:r>
+              <w:rPr>
+                <w:noProof/>
+                <w:webHidden/>
+              </w:rPr>
+            </w:r>
+            <w:r>
+              <w:rPr>
+                <w:noProof/>
+                <w:webHidden/>
+              </w:rPr>
+              <w:fldChar w:fldCharType="separate"/>
+            </w:r>
+            <w:r>
+              <w:rPr>
+                <w:noProof/>
+                <w:webHidden/>
+              </w:rPr>
+              <w:t>15</w:t>
+            </w:r>
+            <w:r>
+              <w:rPr>
+                <w:noProof/>
+                <w:webHidden/>
+              </w:rPr>
+              <w:fldChar w:fldCharType="end"/>
+            </w:r>
+          </w:hyperlink>
+        </w:p>
+        <w:p>
+          <w:pPr>
+            <w:pStyle w:val="TDC1"/>
+            <w:tabs>
+              <w:tab w:val="right" w:leader="dot" w:pos="9350"/>
+            </w:tabs>
+            <w:rPr>
+              <w:rFonts w:eastAsiaTheme="minorEastAsia"/>
+              <w:noProof/>
+              <w:sz w:val="24"/>
+              <w:szCs w:val="24"/>
+              <w:lang w:val="es-ES" w:eastAsia="es-ES"/>
+            </w:rPr>
+          </w:pPr>
+          <w:hyperlink w:anchor="_Toc194663362" w:history="1">
+            <w:r>
+              <w:rPr>
+                <w:rStyle w:val="Hipervnculo"/>
+                <w:rFonts w:ascii="Times New Roman" w:eastAsia="Times New Roman" w:hAnsi="Times New Roman" w:cs="Times New Roman"/>
+                <w:b/>
+                <w:bCs/>
+                <w:noProof/>
+              </w:rPr>
+              <w:t>Presupuesto para LILIAM BOUTIQUE: opción 1</w:t>
+            </w:r>
+            <w:r>
+              <w:rPr>
+                <w:noProof/>
+                <w:webHidden/>
+              </w:rPr>
+              <w:tab/>
+            </w:r>
+            <w:r>
+              <w:rPr>
+                <w:noProof/>
+                <w:webHidden/>
+              </w:rPr>
+              <w:fldChar w:fldCharType="begin"/>
+            </w:r>
+            <w:r>
+              <w:rPr>
+                <w:noProof/>
+                <w:webHidden/>
+              </w:rPr>
+              <w:instrText xml:space="preserve"> PAGEREF _Toc194663362 \h </w:instrText>
+            </w:r>
+            <w:r>
+              <w:rPr>
+                <w:noProof/>
+                <w:webHidden/>
+              </w:rPr>
+            </w:r>
+            <w:r>
+              <w:rPr>
+                <w:noProof/>
+                <w:webHidden/>
+              </w:rPr>
+              <w:fldChar w:fldCharType="separate"/>
+            </w:r>
+            <w:r>
+              <w:rPr>
+                <w:noProof/>
+                <w:webHidden/>
+              </w:rPr>
+              <w:t>16</w:t>
+            </w:r>
+            <w:r>
+              <w:rPr>
+                <w:noProof/>
+                <w:webHidden/>
+              </w:rPr>
+              <w:fldChar w:fldCharType="end"/>
+            </w:r>
+          </w:hyperlink>
+        </w:p>
+        <w:p>
+          <w:pPr>
+            <w:pStyle w:val="TDC1"/>
+            <w:tabs>
+              <w:tab w:val="right" w:leader="dot" w:pos="9350"/>
+            </w:tabs>
+            <w:rPr>
+              <w:rFonts w:eastAsiaTheme="minorEastAsia"/>
+              <w:noProof/>
+              <w:sz w:val="24"/>
+              <w:szCs w:val="24"/>
+              <w:lang w:val="es-ES" w:eastAsia="es-ES"/>
+            </w:rPr>
+          </w:pPr>
+          <w:hyperlink w:anchor="_Toc194663363" w:history="1">
+            <w:r>
+              <w:rPr>
+                <w:rStyle w:val="Hipervnculo"/>
+                <w:rFonts w:ascii="Times New Roman" w:eastAsia="Times New Roman" w:hAnsi="Times New Roman" w:cs="Times New Roman"/>
+                <w:b/>
+                <w:bCs/>
+                <w:noProof/>
+              </w:rPr>
+              <w:t>Presupuesto para LILIAM BOUTIQUE: opción 2</w:t>
+            </w:r>
+            <w:r>
+              <w:rPr>
+                <w:noProof/>
+                <w:webHidden/>
+              </w:rPr>
+              <w:tab/>
+            </w:r>
+            <w:r>
+              <w:rPr>
+                <w:noProof/>
+                <w:webHidden/>
+              </w:rPr>
+              <w:fldChar w:fldCharType="begin"/>
+            </w:r>
+            <w:r>
+              <w:rPr>
+                <w:noProof/>
+                <w:webHidden/>
+              </w:rPr>
+              <w:instrText xml:space="preserve"> PAGEREF _Toc194663363 \h </w:instrText>
+            </w:r>
+            <w:r>
+              <w:rPr>
+                <w:noProof/>
+                <w:webHidden/>
+              </w:rPr>
+            </w:r>
+            <w:r>
+              <w:rPr>
+                <w:noProof/>
+                <w:webHidden/>
+              </w:rPr>
+              <w:fldChar w:fldCharType="separate"/>
+            </w:r>
+            <w:r>
+              <w:rPr>
+                <w:noProof/>
+                <w:webHidden/>
+              </w:rPr>
+              <w:t>19</w:t>
+            </w:r>
+            <w:r>
+              <w:rPr>
+                <w:noProof/>
+                <w:webHidden/>
               </w:rPr>
               <w:fldChar w:fldCharType="end"/>
             </w:r>
@@ -654,825 +1860,6 @@
               <w:noProof/>
             </w:rPr>
           </w:pPr>
-          <w:hyperlink w:anchor="_Toc785727008">
-            <w:r>
-              <w:rPr>
-                <w:rStyle w:val="Hipervnculo"/>
-                <w:rFonts w:ascii="Times New Roman" w:hAnsi="Times New Roman" w:cs="Times New Roman"/>
-              </w:rPr>
-              <w:t>CONTEXTUALIZACION DE LA NECESIDAD</w:t>
-            </w:r>
-            <w:r>
-              <w:rPr>
-                <w:rFonts w:ascii="Times New Roman" w:hAnsi="Times New Roman" w:cs="Times New Roman"/>
-              </w:rPr>
-              <w:tab/>
-            </w:r>
-            <w:r>
-              <w:rPr>
-                <w:rFonts w:ascii="Times New Roman" w:hAnsi="Times New Roman" w:cs="Times New Roman"/>
-              </w:rPr>
-              <w:fldChar w:fldCharType="begin"/>
-            </w:r>
-            <w:r>
-              <w:rPr>
-                <w:rFonts w:ascii="Times New Roman" w:hAnsi="Times New Roman" w:cs="Times New Roman"/>
-              </w:rPr>
-              <w:instrText>PAGEREF _Toc785727008 \h</w:instrText>
-            </w:r>
-            <w:r>
-              <w:rPr>
-                <w:rFonts w:ascii="Times New Roman" w:hAnsi="Times New Roman" w:cs="Times New Roman"/>
-              </w:rPr>
-            </w:r>
-            <w:r>
-              <w:rPr>
-                <w:rFonts w:ascii="Times New Roman" w:hAnsi="Times New Roman" w:cs="Times New Roman"/>
-              </w:rPr>
-              <w:fldChar w:fldCharType="separate"/>
-            </w:r>
-            <w:r>
-              <w:rPr>
-                <w:rStyle w:val="Hipervnculo"/>
-                <w:rFonts w:ascii="Times New Roman" w:hAnsi="Times New Roman" w:cs="Times New Roman"/>
-              </w:rPr>
-              <w:t>6</w:t>
-            </w:r>
-            <w:r>
-              <w:rPr>
-                <w:rFonts w:ascii="Times New Roman" w:hAnsi="Times New Roman" w:cs="Times New Roman"/>
-              </w:rPr>
-              <w:fldChar w:fldCharType="end"/>
-            </w:r>
-          </w:hyperlink>
-        </w:p>
-        <w:p>
-          <w:pPr>
-            <w:pStyle w:val="TDC1"/>
-            <w:tabs>
-              <w:tab w:val="right" w:leader="dot" w:pos="9345"/>
-            </w:tabs>
-            <w:rPr>
-              <w:rStyle w:val="Hipervnculo"/>
-              <w:rFonts w:ascii="Times New Roman" w:hAnsi="Times New Roman" w:cs="Times New Roman"/>
-              <w:noProof/>
-            </w:rPr>
-          </w:pPr>
-          <w:hyperlink w:anchor="_Toc1048828073">
-            <w:r>
-              <w:rPr>
-                <w:rStyle w:val="Hipervnculo"/>
-                <w:rFonts w:ascii="Times New Roman" w:hAnsi="Times New Roman" w:cs="Times New Roman"/>
-              </w:rPr>
-              <w:t>DESCRIPCION DE LA PROBLEMATICA</w:t>
-            </w:r>
-            <w:r>
-              <w:rPr>
-                <w:rFonts w:ascii="Times New Roman" w:hAnsi="Times New Roman" w:cs="Times New Roman"/>
-              </w:rPr>
-              <w:tab/>
-            </w:r>
-            <w:r>
-              <w:rPr>
-                <w:rFonts w:ascii="Times New Roman" w:hAnsi="Times New Roman" w:cs="Times New Roman"/>
-              </w:rPr>
-              <w:fldChar w:fldCharType="begin"/>
-            </w:r>
-            <w:r>
-              <w:rPr>
-                <w:rFonts w:ascii="Times New Roman" w:hAnsi="Times New Roman" w:cs="Times New Roman"/>
-              </w:rPr>
-              <w:instrText>PAGEREF _Toc1048828073 \h</w:instrText>
-            </w:r>
-            <w:r>
-              <w:rPr>
-                <w:rFonts w:ascii="Times New Roman" w:hAnsi="Times New Roman" w:cs="Times New Roman"/>
-              </w:rPr>
-            </w:r>
-            <w:r>
-              <w:rPr>
-                <w:rFonts w:ascii="Times New Roman" w:hAnsi="Times New Roman" w:cs="Times New Roman"/>
-              </w:rPr>
-              <w:fldChar w:fldCharType="separate"/>
-            </w:r>
-            <w:r>
-              <w:rPr>
-                <w:rStyle w:val="Hipervnculo"/>
-                <w:rFonts w:ascii="Times New Roman" w:hAnsi="Times New Roman" w:cs="Times New Roman"/>
-              </w:rPr>
-              <w:t>7</w:t>
-            </w:r>
-            <w:r>
-              <w:rPr>
-                <w:rFonts w:ascii="Times New Roman" w:hAnsi="Times New Roman" w:cs="Times New Roman"/>
-              </w:rPr>
-              <w:fldChar w:fldCharType="end"/>
-            </w:r>
-          </w:hyperlink>
-        </w:p>
-        <w:p>
-          <w:pPr>
-            <w:pStyle w:val="TDC1"/>
-            <w:tabs>
-              <w:tab w:val="right" w:leader="dot" w:pos="9345"/>
-            </w:tabs>
-            <w:rPr>
-              <w:rStyle w:val="Hipervnculo"/>
-              <w:rFonts w:ascii="Times New Roman" w:hAnsi="Times New Roman" w:cs="Times New Roman"/>
-              <w:noProof/>
-            </w:rPr>
-          </w:pPr>
-          <w:hyperlink w:anchor="_Toc1533462574">
-            <w:r>
-              <w:rPr>
-                <w:rStyle w:val="Hipervnculo"/>
-                <w:rFonts w:ascii="Times New Roman" w:hAnsi="Times New Roman" w:cs="Times New Roman"/>
-              </w:rPr>
-              <w:t>ALCANCE DEL PROYECTO</w:t>
-            </w:r>
-            <w:r>
-              <w:rPr>
-                <w:rFonts w:ascii="Times New Roman" w:hAnsi="Times New Roman" w:cs="Times New Roman"/>
-              </w:rPr>
-              <w:tab/>
-            </w:r>
-            <w:r>
-              <w:rPr>
-                <w:rFonts w:ascii="Times New Roman" w:hAnsi="Times New Roman" w:cs="Times New Roman"/>
-              </w:rPr>
-              <w:fldChar w:fldCharType="begin"/>
-            </w:r>
-            <w:r>
-              <w:rPr>
-                <w:rFonts w:ascii="Times New Roman" w:hAnsi="Times New Roman" w:cs="Times New Roman"/>
-              </w:rPr>
-              <w:instrText>PAGEREF _Toc1533462574 \h</w:instrText>
-            </w:r>
-            <w:r>
-              <w:rPr>
-                <w:rFonts w:ascii="Times New Roman" w:hAnsi="Times New Roman" w:cs="Times New Roman"/>
-              </w:rPr>
-            </w:r>
-            <w:r>
-              <w:rPr>
-                <w:rFonts w:ascii="Times New Roman" w:hAnsi="Times New Roman" w:cs="Times New Roman"/>
-              </w:rPr>
-              <w:fldChar w:fldCharType="separate"/>
-            </w:r>
-            <w:r>
-              <w:rPr>
-                <w:rStyle w:val="Hipervnculo"/>
-                <w:rFonts w:ascii="Times New Roman" w:hAnsi="Times New Roman" w:cs="Times New Roman"/>
-              </w:rPr>
-              <w:t>7</w:t>
-            </w:r>
-            <w:r>
-              <w:rPr>
-                <w:rFonts w:ascii="Times New Roman" w:hAnsi="Times New Roman" w:cs="Times New Roman"/>
-              </w:rPr>
-              <w:fldChar w:fldCharType="end"/>
-            </w:r>
-          </w:hyperlink>
-        </w:p>
-        <w:p>
-          <w:pPr>
-            <w:pStyle w:val="TDC2"/>
-            <w:tabs>
-              <w:tab w:val="right" w:leader="dot" w:pos="9345"/>
-            </w:tabs>
-            <w:rPr>
-              <w:rStyle w:val="Hipervnculo"/>
-              <w:rFonts w:ascii="Times New Roman" w:hAnsi="Times New Roman" w:cs="Times New Roman"/>
-              <w:noProof/>
-            </w:rPr>
-          </w:pPr>
-          <w:hyperlink w:anchor="_Toc1824905547">
-            <w:r>
-              <w:rPr>
-                <w:rStyle w:val="Hipervnculo"/>
-                <w:rFonts w:ascii="Times New Roman" w:hAnsi="Times New Roman" w:cs="Times New Roman"/>
-              </w:rPr>
-              <w:t>Restricciones</w:t>
-            </w:r>
-            <w:r>
-              <w:rPr>
-                <w:rFonts w:ascii="Times New Roman" w:hAnsi="Times New Roman" w:cs="Times New Roman"/>
-              </w:rPr>
-              <w:tab/>
-            </w:r>
-            <w:r>
-              <w:rPr>
-                <w:rFonts w:ascii="Times New Roman" w:hAnsi="Times New Roman" w:cs="Times New Roman"/>
-              </w:rPr>
-              <w:fldChar w:fldCharType="begin"/>
-            </w:r>
-            <w:r>
-              <w:rPr>
-                <w:rFonts w:ascii="Times New Roman" w:hAnsi="Times New Roman" w:cs="Times New Roman"/>
-              </w:rPr>
-              <w:instrText>PAGEREF _Toc1824905547 \h</w:instrText>
-            </w:r>
-            <w:r>
-              <w:rPr>
-                <w:rFonts w:ascii="Times New Roman" w:hAnsi="Times New Roman" w:cs="Times New Roman"/>
-              </w:rPr>
-            </w:r>
-            <w:r>
-              <w:rPr>
-                <w:rFonts w:ascii="Times New Roman" w:hAnsi="Times New Roman" w:cs="Times New Roman"/>
-              </w:rPr>
-              <w:fldChar w:fldCharType="separate"/>
-            </w:r>
-            <w:r>
-              <w:rPr>
-                <w:rStyle w:val="Hipervnculo"/>
-                <w:rFonts w:ascii="Times New Roman" w:hAnsi="Times New Roman" w:cs="Times New Roman"/>
-              </w:rPr>
-              <w:t>8</w:t>
-            </w:r>
-            <w:r>
-              <w:rPr>
-                <w:rFonts w:ascii="Times New Roman" w:hAnsi="Times New Roman" w:cs="Times New Roman"/>
-              </w:rPr>
-              <w:fldChar w:fldCharType="end"/>
-            </w:r>
-          </w:hyperlink>
-        </w:p>
-        <w:p>
-          <w:pPr>
-            <w:pStyle w:val="TDC1"/>
-            <w:tabs>
-              <w:tab w:val="right" w:leader="dot" w:pos="9345"/>
-            </w:tabs>
-            <w:rPr>
-              <w:rStyle w:val="Hipervnculo"/>
-              <w:rFonts w:ascii="Times New Roman" w:hAnsi="Times New Roman" w:cs="Times New Roman"/>
-              <w:noProof/>
-            </w:rPr>
-          </w:pPr>
-          <w:hyperlink w:anchor="_Toc513050296">
-            <w:r>
-              <w:rPr>
-                <w:rStyle w:val="Hipervnculo"/>
-                <w:rFonts w:ascii="Times New Roman" w:hAnsi="Times New Roman" w:cs="Times New Roman"/>
-              </w:rPr>
-              <w:t>OBJETIVO GENERAL</w:t>
-            </w:r>
-            <w:r>
-              <w:rPr>
-                <w:rFonts w:ascii="Times New Roman" w:hAnsi="Times New Roman" w:cs="Times New Roman"/>
-              </w:rPr>
-              <w:tab/>
-            </w:r>
-            <w:r>
-              <w:rPr>
-                <w:rFonts w:ascii="Times New Roman" w:hAnsi="Times New Roman" w:cs="Times New Roman"/>
-              </w:rPr>
-              <w:fldChar w:fldCharType="begin"/>
-            </w:r>
-            <w:r>
-              <w:rPr>
-                <w:rFonts w:ascii="Times New Roman" w:hAnsi="Times New Roman" w:cs="Times New Roman"/>
-              </w:rPr>
-              <w:instrText>PAGEREF _Toc513050296 \h</w:instrText>
-            </w:r>
-            <w:r>
-              <w:rPr>
-                <w:rFonts w:ascii="Times New Roman" w:hAnsi="Times New Roman" w:cs="Times New Roman"/>
-              </w:rPr>
-            </w:r>
-            <w:r>
-              <w:rPr>
-                <w:rFonts w:ascii="Times New Roman" w:hAnsi="Times New Roman" w:cs="Times New Roman"/>
-              </w:rPr>
-              <w:fldChar w:fldCharType="separate"/>
-            </w:r>
-            <w:r>
-              <w:rPr>
-                <w:rStyle w:val="Hipervnculo"/>
-                <w:rFonts w:ascii="Times New Roman" w:hAnsi="Times New Roman" w:cs="Times New Roman"/>
-              </w:rPr>
-              <w:t>9</w:t>
-            </w:r>
-            <w:r>
-              <w:rPr>
-                <w:rFonts w:ascii="Times New Roman" w:hAnsi="Times New Roman" w:cs="Times New Roman"/>
-              </w:rPr>
-              <w:fldChar w:fldCharType="end"/>
-            </w:r>
-          </w:hyperlink>
-        </w:p>
-        <w:p>
-          <w:pPr>
-            <w:pStyle w:val="TDC2"/>
-            <w:tabs>
-              <w:tab w:val="right" w:leader="dot" w:pos="9345"/>
-            </w:tabs>
-            <w:rPr>
-              <w:rStyle w:val="Hipervnculo"/>
-              <w:rFonts w:ascii="Times New Roman" w:hAnsi="Times New Roman" w:cs="Times New Roman"/>
-              <w:noProof/>
-            </w:rPr>
-          </w:pPr>
-          <w:hyperlink w:anchor="_Toc1611886687">
-            <w:r>
-              <w:rPr>
-                <w:rStyle w:val="Hipervnculo"/>
-                <w:rFonts w:ascii="Times New Roman" w:hAnsi="Times New Roman" w:cs="Times New Roman"/>
-              </w:rPr>
-              <w:t>Objetivos específicos</w:t>
-            </w:r>
-            <w:r>
-              <w:rPr>
-                <w:rFonts w:ascii="Times New Roman" w:hAnsi="Times New Roman" w:cs="Times New Roman"/>
-              </w:rPr>
-              <w:tab/>
-            </w:r>
-            <w:r>
-              <w:rPr>
-                <w:rFonts w:ascii="Times New Roman" w:hAnsi="Times New Roman" w:cs="Times New Roman"/>
-              </w:rPr>
-              <w:fldChar w:fldCharType="begin"/>
-            </w:r>
-            <w:r>
-              <w:rPr>
-                <w:rFonts w:ascii="Times New Roman" w:hAnsi="Times New Roman" w:cs="Times New Roman"/>
-              </w:rPr>
-              <w:instrText>PAGEREF _Toc1611886687 \h</w:instrText>
-            </w:r>
-            <w:r>
-              <w:rPr>
-                <w:rFonts w:ascii="Times New Roman" w:hAnsi="Times New Roman" w:cs="Times New Roman"/>
-              </w:rPr>
-            </w:r>
-            <w:r>
-              <w:rPr>
-                <w:rFonts w:ascii="Times New Roman" w:hAnsi="Times New Roman" w:cs="Times New Roman"/>
-              </w:rPr>
-              <w:fldChar w:fldCharType="separate"/>
-            </w:r>
-            <w:r>
-              <w:rPr>
-                <w:rStyle w:val="Hipervnculo"/>
-                <w:rFonts w:ascii="Times New Roman" w:hAnsi="Times New Roman" w:cs="Times New Roman"/>
-              </w:rPr>
-              <w:t>9</w:t>
-            </w:r>
-            <w:r>
-              <w:rPr>
-                <w:rFonts w:ascii="Times New Roman" w:hAnsi="Times New Roman" w:cs="Times New Roman"/>
-              </w:rPr>
-              <w:fldChar w:fldCharType="end"/>
-            </w:r>
-          </w:hyperlink>
-        </w:p>
-        <w:p>
-          <w:pPr>
-            <w:pStyle w:val="TDC1"/>
-            <w:tabs>
-              <w:tab w:val="right" w:leader="dot" w:pos="9345"/>
-            </w:tabs>
-            <w:rPr>
-              <w:rStyle w:val="Hipervnculo"/>
-              <w:rFonts w:ascii="Times New Roman" w:hAnsi="Times New Roman" w:cs="Times New Roman"/>
-              <w:noProof/>
-            </w:rPr>
-          </w:pPr>
-          <w:hyperlink w:anchor="_Toc1908730946">
-            <w:r>
-              <w:rPr>
-                <w:rStyle w:val="Hipervnculo"/>
-                <w:rFonts w:ascii="Times New Roman" w:hAnsi="Times New Roman" w:cs="Times New Roman"/>
-              </w:rPr>
-              <w:t>Introducción</w:t>
-            </w:r>
-            <w:r>
-              <w:rPr>
-                <w:rFonts w:ascii="Times New Roman" w:hAnsi="Times New Roman" w:cs="Times New Roman"/>
-              </w:rPr>
-              <w:tab/>
-            </w:r>
-            <w:r>
-              <w:rPr>
-                <w:rFonts w:ascii="Times New Roman" w:hAnsi="Times New Roman" w:cs="Times New Roman"/>
-              </w:rPr>
-              <w:fldChar w:fldCharType="begin"/>
-            </w:r>
-            <w:r>
-              <w:rPr>
-                <w:rFonts w:ascii="Times New Roman" w:hAnsi="Times New Roman" w:cs="Times New Roman"/>
-              </w:rPr>
-              <w:instrText>PAGEREF _Toc1908730946 \h</w:instrText>
-            </w:r>
-            <w:r>
-              <w:rPr>
-                <w:rFonts w:ascii="Times New Roman" w:hAnsi="Times New Roman" w:cs="Times New Roman"/>
-              </w:rPr>
-            </w:r>
-            <w:r>
-              <w:rPr>
-                <w:rFonts w:ascii="Times New Roman" w:hAnsi="Times New Roman" w:cs="Times New Roman"/>
-              </w:rPr>
-              <w:fldChar w:fldCharType="separate"/>
-            </w:r>
-            <w:r>
-              <w:rPr>
-                <w:rStyle w:val="Hipervnculo"/>
-                <w:rFonts w:ascii="Times New Roman" w:hAnsi="Times New Roman" w:cs="Times New Roman"/>
-              </w:rPr>
-              <w:t>10</w:t>
-            </w:r>
-            <w:r>
-              <w:rPr>
-                <w:rFonts w:ascii="Times New Roman" w:hAnsi="Times New Roman" w:cs="Times New Roman"/>
-              </w:rPr>
-              <w:fldChar w:fldCharType="end"/>
-            </w:r>
-          </w:hyperlink>
-        </w:p>
-        <w:p>
-          <w:pPr>
-            <w:pStyle w:val="TDC1"/>
-            <w:tabs>
-              <w:tab w:val="right" w:leader="dot" w:pos="9345"/>
-            </w:tabs>
-            <w:rPr>
-              <w:rStyle w:val="Hipervnculo"/>
-              <w:rFonts w:ascii="Times New Roman" w:hAnsi="Times New Roman" w:cs="Times New Roman"/>
-              <w:noProof/>
-            </w:rPr>
-          </w:pPr>
-          <w:hyperlink w:anchor="_Toc1055471751">
-            <w:r>
-              <w:rPr>
-                <w:rStyle w:val="Hipervnculo"/>
-                <w:rFonts w:ascii="Times New Roman" w:hAnsi="Times New Roman" w:cs="Times New Roman"/>
-              </w:rPr>
-              <w:t>Justificación</w:t>
-            </w:r>
-            <w:r>
-              <w:rPr>
-                <w:rFonts w:ascii="Times New Roman" w:hAnsi="Times New Roman" w:cs="Times New Roman"/>
-              </w:rPr>
-              <w:tab/>
-            </w:r>
-            <w:r>
-              <w:rPr>
-                <w:rFonts w:ascii="Times New Roman" w:hAnsi="Times New Roman" w:cs="Times New Roman"/>
-              </w:rPr>
-              <w:fldChar w:fldCharType="begin"/>
-            </w:r>
-            <w:r>
-              <w:rPr>
-                <w:rFonts w:ascii="Times New Roman" w:hAnsi="Times New Roman" w:cs="Times New Roman"/>
-              </w:rPr>
-              <w:instrText>PAGEREF _Toc1055471751 \h</w:instrText>
-            </w:r>
-            <w:r>
-              <w:rPr>
-                <w:rFonts w:ascii="Times New Roman" w:hAnsi="Times New Roman" w:cs="Times New Roman"/>
-              </w:rPr>
-            </w:r>
-            <w:r>
-              <w:rPr>
-                <w:rFonts w:ascii="Times New Roman" w:hAnsi="Times New Roman" w:cs="Times New Roman"/>
-              </w:rPr>
-              <w:fldChar w:fldCharType="separate"/>
-            </w:r>
-            <w:r>
-              <w:rPr>
-                <w:rStyle w:val="Hipervnculo"/>
-                <w:rFonts w:ascii="Times New Roman" w:hAnsi="Times New Roman" w:cs="Times New Roman"/>
-              </w:rPr>
-              <w:t>11</w:t>
-            </w:r>
-            <w:r>
-              <w:rPr>
-                <w:rFonts w:ascii="Times New Roman" w:hAnsi="Times New Roman" w:cs="Times New Roman"/>
-              </w:rPr>
-              <w:fldChar w:fldCharType="end"/>
-            </w:r>
-          </w:hyperlink>
-        </w:p>
-        <w:p>
-          <w:pPr>
-            <w:pStyle w:val="TDC1"/>
-            <w:tabs>
-              <w:tab w:val="right" w:leader="dot" w:pos="9345"/>
-            </w:tabs>
-            <w:rPr>
-              <w:rStyle w:val="Hipervnculo"/>
-              <w:rFonts w:ascii="Times New Roman" w:hAnsi="Times New Roman" w:cs="Times New Roman"/>
-              <w:noProof/>
-            </w:rPr>
-          </w:pPr>
-          <w:hyperlink w:anchor="_Toc1251374136">
-            <w:r>
-              <w:rPr>
-                <w:rStyle w:val="Hipervnculo"/>
-                <w:rFonts w:ascii="Times New Roman" w:hAnsi="Times New Roman" w:cs="Times New Roman"/>
-              </w:rPr>
-              <w:t>Soluciones al problema</w:t>
-            </w:r>
-            <w:r>
-              <w:rPr>
-                <w:rFonts w:ascii="Times New Roman" w:hAnsi="Times New Roman" w:cs="Times New Roman"/>
-              </w:rPr>
-              <w:tab/>
-            </w:r>
-            <w:r>
-              <w:rPr>
-                <w:rFonts w:ascii="Times New Roman" w:hAnsi="Times New Roman" w:cs="Times New Roman"/>
-              </w:rPr>
-              <w:fldChar w:fldCharType="begin"/>
-            </w:r>
-            <w:r>
-              <w:rPr>
-                <w:rFonts w:ascii="Times New Roman" w:hAnsi="Times New Roman" w:cs="Times New Roman"/>
-              </w:rPr>
-              <w:instrText>PAGEREF _Toc1251374136 \h</w:instrText>
-            </w:r>
-            <w:r>
-              <w:rPr>
-                <w:rFonts w:ascii="Times New Roman" w:hAnsi="Times New Roman" w:cs="Times New Roman"/>
-              </w:rPr>
-            </w:r>
-            <w:r>
-              <w:rPr>
-                <w:rFonts w:ascii="Times New Roman" w:hAnsi="Times New Roman" w:cs="Times New Roman"/>
-              </w:rPr>
-              <w:fldChar w:fldCharType="separate"/>
-            </w:r>
-            <w:r>
-              <w:rPr>
-                <w:rStyle w:val="Hipervnculo"/>
-                <w:rFonts w:ascii="Times New Roman" w:hAnsi="Times New Roman" w:cs="Times New Roman"/>
-              </w:rPr>
-              <w:t>12</w:t>
-            </w:r>
-            <w:r>
-              <w:rPr>
-                <w:rFonts w:ascii="Times New Roman" w:hAnsi="Times New Roman" w:cs="Times New Roman"/>
-              </w:rPr>
-              <w:fldChar w:fldCharType="end"/>
-            </w:r>
-          </w:hyperlink>
-        </w:p>
-        <w:p>
-          <w:pPr>
-            <w:pStyle w:val="TDC1"/>
-            <w:tabs>
-              <w:tab w:val="right" w:leader="dot" w:pos="9345"/>
-            </w:tabs>
-            <w:rPr>
-              <w:rStyle w:val="Hipervnculo"/>
-              <w:rFonts w:ascii="Times New Roman" w:hAnsi="Times New Roman" w:cs="Times New Roman"/>
-              <w:noProof/>
-            </w:rPr>
-          </w:pPr>
-          <w:hyperlink w:anchor="_Toc1535706501">
-            <w:r>
-              <w:rPr>
-                <w:rStyle w:val="Hipervnculo"/>
-                <w:rFonts w:ascii="Times New Roman" w:hAnsi="Times New Roman" w:cs="Times New Roman"/>
-              </w:rPr>
-              <w:t>Respuesta a los Stakeholders</w:t>
-            </w:r>
-            <w:r>
-              <w:rPr>
-                <w:rFonts w:ascii="Times New Roman" w:hAnsi="Times New Roman" w:cs="Times New Roman"/>
-              </w:rPr>
-              <w:tab/>
-            </w:r>
-            <w:r>
-              <w:rPr>
-                <w:rFonts w:ascii="Times New Roman" w:hAnsi="Times New Roman" w:cs="Times New Roman"/>
-              </w:rPr>
-              <w:fldChar w:fldCharType="begin"/>
-            </w:r>
-            <w:r>
-              <w:rPr>
-                <w:rFonts w:ascii="Times New Roman" w:hAnsi="Times New Roman" w:cs="Times New Roman"/>
-              </w:rPr>
-              <w:instrText>PAGEREF _Toc1535706501 \h</w:instrText>
-            </w:r>
-            <w:r>
-              <w:rPr>
-                <w:rFonts w:ascii="Times New Roman" w:hAnsi="Times New Roman" w:cs="Times New Roman"/>
-              </w:rPr>
-            </w:r>
-            <w:r>
-              <w:rPr>
-                <w:rFonts w:ascii="Times New Roman" w:hAnsi="Times New Roman" w:cs="Times New Roman"/>
-              </w:rPr>
-              <w:fldChar w:fldCharType="separate"/>
-            </w:r>
-            <w:r>
-              <w:rPr>
-                <w:rStyle w:val="Hipervnculo"/>
-                <w:rFonts w:ascii="Times New Roman" w:hAnsi="Times New Roman" w:cs="Times New Roman"/>
-              </w:rPr>
-              <w:t>12</w:t>
-            </w:r>
-            <w:r>
-              <w:rPr>
-                <w:rFonts w:ascii="Times New Roman" w:hAnsi="Times New Roman" w:cs="Times New Roman"/>
-              </w:rPr>
-              <w:fldChar w:fldCharType="end"/>
-            </w:r>
-          </w:hyperlink>
-        </w:p>
-        <w:p>
-          <w:pPr>
-            <w:pStyle w:val="TDC2"/>
-            <w:tabs>
-              <w:tab w:val="right" w:leader="dot" w:pos="9345"/>
-            </w:tabs>
-            <w:rPr>
-              <w:rStyle w:val="Hipervnculo"/>
-              <w:rFonts w:ascii="Times New Roman" w:hAnsi="Times New Roman" w:cs="Times New Roman"/>
-              <w:noProof/>
-            </w:rPr>
-          </w:pPr>
-          <w:hyperlink w:anchor="_Toc887116615">
-            <w:r>
-              <w:rPr>
-                <w:rStyle w:val="Hipervnculo"/>
-                <w:rFonts w:ascii="Times New Roman" w:hAnsi="Times New Roman" w:cs="Times New Roman"/>
-              </w:rPr>
-              <w:t>Mapa de Stakeholders</w:t>
-            </w:r>
-            <w:r>
-              <w:rPr>
-                <w:rFonts w:ascii="Times New Roman" w:hAnsi="Times New Roman" w:cs="Times New Roman"/>
-              </w:rPr>
-              <w:tab/>
-            </w:r>
-            <w:r>
-              <w:rPr>
-                <w:rFonts w:ascii="Times New Roman" w:hAnsi="Times New Roman" w:cs="Times New Roman"/>
-              </w:rPr>
-              <w:fldChar w:fldCharType="begin"/>
-            </w:r>
-            <w:r>
-              <w:rPr>
-                <w:rFonts w:ascii="Times New Roman" w:hAnsi="Times New Roman" w:cs="Times New Roman"/>
-              </w:rPr>
-              <w:instrText>PAGEREF _Toc887116615 \h</w:instrText>
-            </w:r>
-            <w:r>
-              <w:rPr>
-                <w:rFonts w:ascii="Times New Roman" w:hAnsi="Times New Roman" w:cs="Times New Roman"/>
-              </w:rPr>
-            </w:r>
-            <w:r>
-              <w:rPr>
-                <w:rFonts w:ascii="Times New Roman" w:hAnsi="Times New Roman" w:cs="Times New Roman"/>
-              </w:rPr>
-              <w:fldChar w:fldCharType="separate"/>
-            </w:r>
-            <w:r>
-              <w:rPr>
-                <w:rStyle w:val="Hipervnculo"/>
-                <w:rFonts w:ascii="Times New Roman" w:hAnsi="Times New Roman" w:cs="Times New Roman"/>
-              </w:rPr>
-              <w:t>13</w:t>
-            </w:r>
-            <w:r>
-              <w:rPr>
-                <w:rFonts w:ascii="Times New Roman" w:hAnsi="Times New Roman" w:cs="Times New Roman"/>
-              </w:rPr>
-              <w:fldChar w:fldCharType="end"/>
-            </w:r>
-          </w:hyperlink>
-        </w:p>
-        <w:p>
-          <w:pPr>
-            <w:pStyle w:val="TDC1"/>
-            <w:tabs>
-              <w:tab w:val="right" w:leader="dot" w:pos="9345"/>
-            </w:tabs>
-            <w:rPr>
-              <w:rStyle w:val="Hipervnculo"/>
-              <w:rFonts w:ascii="Times New Roman" w:hAnsi="Times New Roman" w:cs="Times New Roman"/>
-              <w:noProof/>
-            </w:rPr>
-          </w:pPr>
-          <w:hyperlink w:anchor="_Toc2128662935">
-            <w:r>
-              <w:rPr>
-                <w:rStyle w:val="Hipervnculo"/>
-                <w:rFonts w:ascii="Times New Roman" w:hAnsi="Times New Roman" w:cs="Times New Roman"/>
-              </w:rPr>
-              <w:t>Matriz De Riesgos</w:t>
-            </w:r>
-            <w:r>
-              <w:rPr>
-                <w:rFonts w:ascii="Times New Roman" w:hAnsi="Times New Roman" w:cs="Times New Roman"/>
-              </w:rPr>
-              <w:tab/>
-            </w:r>
-            <w:r>
-              <w:rPr>
-                <w:rFonts w:ascii="Times New Roman" w:hAnsi="Times New Roman" w:cs="Times New Roman"/>
-              </w:rPr>
-              <w:fldChar w:fldCharType="begin"/>
-            </w:r>
-            <w:r>
-              <w:rPr>
-                <w:rFonts w:ascii="Times New Roman" w:hAnsi="Times New Roman" w:cs="Times New Roman"/>
-              </w:rPr>
-              <w:instrText>PAGEREF _Toc2128662935 \h</w:instrText>
-            </w:r>
-            <w:r>
-              <w:rPr>
-                <w:rFonts w:ascii="Times New Roman" w:hAnsi="Times New Roman" w:cs="Times New Roman"/>
-              </w:rPr>
-            </w:r>
-            <w:r>
-              <w:rPr>
-                <w:rFonts w:ascii="Times New Roman" w:hAnsi="Times New Roman" w:cs="Times New Roman"/>
-              </w:rPr>
-              <w:fldChar w:fldCharType="separate"/>
-            </w:r>
-            <w:r>
-              <w:rPr>
-                <w:rStyle w:val="Hipervnculo"/>
-                <w:rFonts w:ascii="Times New Roman" w:hAnsi="Times New Roman" w:cs="Times New Roman"/>
-              </w:rPr>
-              <w:t>14</w:t>
-            </w:r>
-            <w:r>
-              <w:rPr>
-                <w:rFonts w:ascii="Times New Roman" w:hAnsi="Times New Roman" w:cs="Times New Roman"/>
-              </w:rPr>
-              <w:fldChar w:fldCharType="end"/>
-            </w:r>
-          </w:hyperlink>
-        </w:p>
-        <w:p>
-          <w:pPr>
-            <w:pStyle w:val="TDC1"/>
-            <w:tabs>
-              <w:tab w:val="right" w:leader="dot" w:pos="9345"/>
-            </w:tabs>
-            <w:rPr>
-              <w:rStyle w:val="Hipervnculo"/>
-              <w:rFonts w:ascii="Times New Roman" w:hAnsi="Times New Roman" w:cs="Times New Roman"/>
-              <w:noProof/>
-            </w:rPr>
-          </w:pPr>
-          <w:hyperlink w:anchor="_Toc636123873">
-            <w:r>
-              <w:rPr>
-                <w:rStyle w:val="Hipervnculo"/>
-                <w:rFonts w:ascii="Times New Roman" w:hAnsi="Times New Roman" w:cs="Times New Roman"/>
-              </w:rPr>
-              <w:t>Cronograma</w:t>
-            </w:r>
-            <w:r>
-              <w:rPr>
-                <w:rFonts w:ascii="Times New Roman" w:hAnsi="Times New Roman" w:cs="Times New Roman"/>
-              </w:rPr>
-              <w:tab/>
-            </w:r>
-            <w:r>
-              <w:rPr>
-                <w:rFonts w:ascii="Times New Roman" w:hAnsi="Times New Roman" w:cs="Times New Roman"/>
-              </w:rPr>
-              <w:fldChar w:fldCharType="begin"/>
-            </w:r>
-            <w:r>
-              <w:rPr>
-                <w:rFonts w:ascii="Times New Roman" w:hAnsi="Times New Roman" w:cs="Times New Roman"/>
-              </w:rPr>
-              <w:instrText>PAGEREF _Toc636123873 \h</w:instrText>
-            </w:r>
-            <w:r>
-              <w:rPr>
-                <w:rFonts w:ascii="Times New Roman" w:hAnsi="Times New Roman" w:cs="Times New Roman"/>
-              </w:rPr>
-            </w:r>
-            <w:r>
-              <w:rPr>
-                <w:rFonts w:ascii="Times New Roman" w:hAnsi="Times New Roman" w:cs="Times New Roman"/>
-              </w:rPr>
-              <w:fldChar w:fldCharType="separate"/>
-            </w:r>
-            <w:r>
-              <w:rPr>
-                <w:rStyle w:val="Hipervnculo"/>
-                <w:rFonts w:ascii="Times New Roman" w:hAnsi="Times New Roman" w:cs="Times New Roman"/>
-              </w:rPr>
-              <w:t>16</w:t>
-            </w:r>
-            <w:r>
-              <w:rPr>
-                <w:rFonts w:ascii="Times New Roman" w:hAnsi="Times New Roman" w:cs="Times New Roman"/>
-              </w:rPr>
-              <w:fldChar w:fldCharType="end"/>
-            </w:r>
-          </w:hyperlink>
           <w:r>
             <w:rPr>
               <w:rFonts w:ascii="Times New Roman" w:hAnsi="Times New Roman" w:cs="Times New Roman"/>
@@ -1582,7 +1969,7 @@
           <w:szCs w:val="22"/>
         </w:rPr>
       </w:pPr>
-      <w:bookmarkStart w:id="0" w:name="_Toc1701356947"/>
+      <w:bookmarkStart w:id="0" w:name="_Toc194663346"/>
       <w:r>
         <w:rPr>
           <w:rFonts w:ascii="Times New Roman" w:eastAsia="Times New Roman" w:hAnsi="Times New Roman" w:cs="Times New Roman"/>
@@ -1592,7 +1979,6 @@
           <w:sz w:val="22"/>
           <w:szCs w:val="22"/>
         </w:rPr>
-        <w:lastRenderedPageBreak/>
         <w:t>LEVANTAMIENTO DE LA INFORMACIÓN</w:t>
       </w:r>
       <w:bookmarkEnd w:id="0"/>
@@ -1609,7 +1995,7 @@
           <w:szCs w:val="22"/>
         </w:rPr>
       </w:pPr>
-      <w:bookmarkStart w:id="1" w:name="_Toc242677988"/>
+      <w:bookmarkStart w:id="1" w:name="_Toc194663347"/>
       <w:r>
         <w:rPr>
           <w:rFonts w:ascii="Times New Roman" w:hAnsi="Times New Roman" w:cs="Times New Roman"/>
@@ -2484,6 +2870,7 @@
         <w:rPr>
           <w:rFonts w:ascii="Times New Roman" w:eastAsia="Times New Roman" w:hAnsi="Times New Roman" w:cs="Times New Roman"/>
         </w:rPr>
+        <w:lastRenderedPageBreak/>
         <w:t xml:space="preserve"> ¿Qué quieren vender dentro de la tienda virtual?</w:t>
       </w:r>
     </w:p>
@@ -2498,7 +2885,6 @@
         <w:rPr>
           <w:rFonts w:ascii="Times New Roman" w:eastAsia="Times New Roman" w:hAnsi="Times New Roman" w:cs="Times New Roman"/>
         </w:rPr>
-        <w:lastRenderedPageBreak/>
         <w:t xml:space="preserve">En </w:t>
       </w:r>
       <w:r>
@@ -2811,6 +3197,7 @@
         <w:rPr>
           <w:rFonts w:ascii="Times New Roman" w:eastAsia="Times New Roman" w:hAnsi="Times New Roman" w:cs="Times New Roman"/>
         </w:rPr>
+        <w:lastRenderedPageBreak/>
         <w:t xml:space="preserve">Se manejan por medio de </w:t>
       </w:r>
       <w:r>
@@ -2837,7 +3224,6 @@
         <w:rPr>
           <w:rFonts w:ascii="Times New Roman" w:eastAsia="Times New Roman" w:hAnsi="Times New Roman" w:cs="Times New Roman"/>
         </w:rPr>
-        <w:lastRenderedPageBreak/>
         <w:t xml:space="preserve"> ¿Cómo manejan los envíos?</w:t>
       </w:r>
     </w:p>
@@ -4160,6 +4546,7 @@
                 <w:rFonts w:ascii="Times New Roman" w:eastAsia="Times New Roman" w:hAnsi="Times New Roman" w:cs="Times New Roman"/>
                 <w:color w:val="000000" w:themeColor="text1"/>
               </w:rPr>
+              <w:lastRenderedPageBreak/>
               <w:t>RQ</w:t>
             </w:r>
             <w:r>
@@ -4246,15 +4633,7 @@
                 <w:rFonts w:ascii="Times New Roman" w:eastAsia="Times New Roman" w:hAnsi="Times New Roman" w:cs="Times New Roman"/>
                 <w:color w:val="000000" w:themeColor="text1"/>
               </w:rPr>
-              <w:t xml:space="preserve"> debe permitir a los usuarios dejar reseñas de los productos que ellos compran para </w:t>
-            </w:r>
-            <w:r>
-              <w:rPr>
-                <w:rFonts w:ascii="Times New Roman" w:eastAsia="Times New Roman" w:hAnsi="Times New Roman" w:cs="Times New Roman"/>
-                <w:color w:val="000000" w:themeColor="text1"/>
-              </w:rPr>
-              <w:lastRenderedPageBreak/>
-              <w:t>que otros clientes puedan saber si el producto es bueno o no</w:t>
+              <w:t xml:space="preserve"> debe permitir a los usuarios dejar reseñas de los productos que ellos compran para que otros clientes puedan saber si el producto es bueno o no</w:t>
             </w:r>
           </w:p>
         </w:tc>
@@ -4275,7 +4654,6 @@
                 <w:rFonts w:ascii="Times New Roman" w:eastAsia="Times New Roman" w:hAnsi="Times New Roman" w:cs="Times New Roman"/>
                 <w:color w:val="000000" w:themeColor="text1"/>
               </w:rPr>
-              <w:lastRenderedPageBreak/>
               <w:t>Comprador</w:t>
             </w:r>
           </w:p>
@@ -4826,7 +5204,7 @@
           <w:szCs w:val="22"/>
         </w:rPr>
       </w:pPr>
-      <w:bookmarkStart w:id="2" w:name="_Toc785727008"/>
+      <w:bookmarkStart w:id="2" w:name="_Toc194663348"/>
       <w:r>
         <w:rPr>
           <w:rFonts w:ascii="Times New Roman" w:eastAsia="Times New Roman" w:hAnsi="Times New Roman" w:cs="Times New Roman"/>
@@ -5043,7 +5421,7 @@
           <w:szCs w:val="22"/>
         </w:rPr>
       </w:pPr>
-      <w:bookmarkStart w:id="3" w:name="_Toc1048828073"/>
+      <w:bookmarkStart w:id="3" w:name="_Toc194663349"/>
       <w:r>
         <w:rPr>
           <w:rFonts w:ascii="Times New Roman" w:eastAsia="Times New Roman" w:hAnsi="Times New Roman" w:cs="Times New Roman"/>
@@ -5411,7 +5789,7 @@
           <w:szCs w:val="22"/>
         </w:rPr>
       </w:pPr>
-      <w:bookmarkStart w:id="4" w:name="_Toc1533462574"/>
+      <w:bookmarkStart w:id="4" w:name="_Toc194663350"/>
       <w:r>
         <w:rPr>
           <w:rFonts w:ascii="Times New Roman" w:eastAsia="Times New Roman" w:hAnsi="Times New Roman" w:cs="Times New Roman"/>
@@ -5955,7 +6333,7 @@
           <w:szCs w:val="22"/>
         </w:rPr>
       </w:pPr>
-      <w:bookmarkStart w:id="5" w:name="_Toc1824905547"/>
+      <w:bookmarkStart w:id="5" w:name="_Toc194663351"/>
       <w:r>
         <w:rPr>
           <w:rFonts w:ascii="Times New Roman" w:hAnsi="Times New Roman" w:cs="Times New Roman"/>
@@ -6246,32 +6624,40 @@
     </w:p>
     <w:p>
       <w:pPr>
-        <w:spacing w:after="0" w:line="480" w:lineRule="auto"/>
-        <w:rPr>
-          <w:rFonts w:ascii="Times New Roman" w:eastAsia="Times New Roman" w:hAnsi="Times New Roman" w:cs="Times New Roman"/>
+        <w:pStyle w:val="Ttulo2"/>
+        <w:rPr>
+          <w:rFonts w:ascii="Times New Roman" w:hAnsi="Times New Roman" w:cs="Times New Roman"/>
           <w:b/>
           <w:bCs/>
-          <w:color w:val="000000" w:themeColor="text1"/>
-        </w:rPr>
-      </w:pPr>
-      <w:r>
-        <w:rPr>
-          <w:rFonts w:ascii="Times New Roman" w:eastAsia="Times New Roman" w:hAnsi="Times New Roman" w:cs="Times New Roman"/>
+          <w:color w:val="auto"/>
+          <w:sz w:val="22"/>
+          <w:szCs w:val="22"/>
+        </w:rPr>
+      </w:pPr>
+      <w:bookmarkStart w:id="6" w:name="_Toc194663352"/>
+      <w:r>
+        <w:rPr>
+          <w:rFonts w:ascii="Times New Roman" w:hAnsi="Times New Roman" w:cs="Times New Roman"/>
           <w:b/>
           <w:bCs/>
-          <w:color w:val="000000" w:themeColor="text1"/>
+          <w:color w:val="auto"/>
+          <w:sz w:val="22"/>
+          <w:szCs w:val="22"/>
         </w:rPr>
         <w:t xml:space="preserve">Criterios de </w:t>
       </w:r>
       <w:r>
         <w:rPr>
-          <w:rFonts w:ascii="Times New Roman" w:eastAsia="Times New Roman" w:hAnsi="Times New Roman" w:cs="Times New Roman"/>
+          <w:rFonts w:ascii="Times New Roman" w:hAnsi="Times New Roman" w:cs="Times New Roman"/>
           <w:b/>
           <w:bCs/>
-          <w:color w:val="000000" w:themeColor="text1"/>
+          <w:color w:val="auto"/>
+          <w:sz w:val="22"/>
+          <w:szCs w:val="22"/>
         </w:rPr>
         <w:t>aceptación</w:t>
       </w:r>
+      <w:bookmarkEnd w:id="6"/>
     </w:p>
     <w:p>
       <w:pPr>
@@ -6567,7 +6953,7 @@
           <w:szCs w:val="22"/>
         </w:rPr>
       </w:pPr>
-      <w:bookmarkStart w:id="6" w:name="_Toc513050296"/>
+      <w:bookmarkStart w:id="7" w:name="_Toc194663353"/>
       <w:r>
         <w:rPr>
           <w:rFonts w:ascii="Times New Roman" w:eastAsia="Times New Roman" w:hAnsi="Times New Roman" w:cs="Times New Roman"/>
@@ -6580,7 +6966,7 @@
         <w:lastRenderedPageBreak/>
         <w:t>OBJETIVO GENERAL</w:t>
       </w:r>
-      <w:bookmarkEnd w:id="6"/>
+      <w:bookmarkEnd w:id="7"/>
     </w:p>
     <w:p>
       <w:pPr>
@@ -6682,7 +7068,7 @@
           <w:szCs w:val="22"/>
         </w:rPr>
       </w:pPr>
-      <w:bookmarkStart w:id="7" w:name="_Toc1611886687"/>
+      <w:bookmarkStart w:id="8" w:name="_Toc194663354"/>
       <w:r>
         <w:rPr>
           <w:rFonts w:ascii="Times New Roman" w:hAnsi="Times New Roman" w:cs="Times New Roman"/>
@@ -6694,7 +7080,7 @@
         </w:rPr>
         <w:t>Objetivos específicos</w:t>
       </w:r>
-      <w:bookmarkEnd w:id="7"/>
+      <w:bookmarkEnd w:id="8"/>
     </w:p>
     <w:p>
       <w:pPr>
@@ -7049,7 +7435,7 @@
           <w:szCs w:val="22"/>
         </w:rPr>
       </w:pPr>
-      <w:bookmarkStart w:id="8" w:name="_Toc1908730946"/>
+      <w:bookmarkStart w:id="9" w:name="_Toc194663355"/>
       <w:r>
         <w:rPr>
           <w:rFonts w:ascii="Times New Roman" w:eastAsia="Times New Roman" w:hAnsi="Times New Roman" w:cs="Times New Roman"/>
@@ -7060,9 +7446,9 @@
           <w:szCs w:val="22"/>
         </w:rPr>
         <w:lastRenderedPageBreak/>
-        <w:t>Introducción</w:t>
-      </w:r>
-      <w:bookmarkEnd w:id="8"/>
+        <w:t>INTRODUCCION</w:t>
+      </w:r>
+      <w:bookmarkEnd w:id="9"/>
     </w:p>
     <w:p>
       <w:pPr>
@@ -7535,7 +7921,7 @@
           <w:szCs w:val="22"/>
         </w:rPr>
       </w:pPr>
-      <w:bookmarkStart w:id="9" w:name="_Toc1055471751"/>
+      <w:bookmarkStart w:id="10" w:name="_Toc194663356"/>
       <w:r>
         <w:rPr>
           <w:rFonts w:ascii="Times New Roman" w:eastAsia="Times New Roman" w:hAnsi="Times New Roman" w:cs="Times New Roman"/>
@@ -7546,9 +7932,9 @@
           <w:szCs w:val="22"/>
         </w:rPr>
         <w:lastRenderedPageBreak/>
-        <w:t>Justificación</w:t>
-      </w:r>
-      <w:bookmarkEnd w:id="9"/>
+        <w:t>JUSTIFICACION</w:t>
+      </w:r>
+      <w:bookmarkEnd w:id="10"/>
     </w:p>
     <w:p>
       <w:pPr>
@@ -7893,7 +8279,7 @@
           <w:szCs w:val="22"/>
         </w:rPr>
       </w:pPr>
-      <w:bookmarkStart w:id="10" w:name="_Toc1251374136"/>
+      <w:bookmarkStart w:id="11" w:name="_Toc194663357"/>
       <w:r>
         <w:rPr>
           <w:rFonts w:ascii="Times New Roman" w:eastAsia="Times New Roman" w:hAnsi="Times New Roman" w:cs="Times New Roman"/>
@@ -7904,9 +8290,9 @@
           <w:szCs w:val="22"/>
         </w:rPr>
         <w:lastRenderedPageBreak/>
-        <w:t>Soluciones al problema</w:t>
-      </w:r>
-      <w:bookmarkEnd w:id="10"/>
+        <w:t>SOLUCIONES AL PROBLEMA</w:t>
+      </w:r>
+      <w:bookmarkEnd w:id="11"/>
     </w:p>
     <w:p>
       <w:pPr>
@@ -8258,298 +8644,7 @@
     </w:p>
     <w:p>
       <w:pPr>
-        <w:pStyle w:val="Ttulo1"/>
-        <w:spacing w:before="0" w:after="0" w:line="480" w:lineRule="auto"/>
-        <w:jc w:val="center"/>
-        <w:rPr>
-          <w:rFonts w:ascii="Times New Roman" w:eastAsia="Times New Roman" w:hAnsi="Times New Roman" w:cs="Times New Roman"/>
-          <w:b/>
-          <w:bCs/>
-          <w:color w:val="000000" w:themeColor="text1"/>
-          <w:sz w:val="22"/>
-          <w:szCs w:val="22"/>
-        </w:rPr>
-      </w:pPr>
-      <w:bookmarkStart w:id="11" w:name="_Toc1535706501"/>
-      <w:r>
-        <w:rPr>
-          <w:rFonts w:ascii="Times New Roman" w:eastAsia="Times New Roman" w:hAnsi="Times New Roman" w:cs="Times New Roman"/>
-          <w:b/>
-          <w:bCs/>
-          <w:color w:val="000000" w:themeColor="text1"/>
-          <w:sz w:val="22"/>
-          <w:szCs w:val="22"/>
-        </w:rPr>
-        <w:t xml:space="preserve">Respuesta a los </w:t>
-      </w:r>
-      <w:proofErr w:type="spellStart"/>
-      <w:r>
-        <w:rPr>
-          <w:rFonts w:ascii="Times New Roman" w:eastAsia="Times New Roman" w:hAnsi="Times New Roman" w:cs="Times New Roman"/>
-          <w:b/>
-          <w:bCs/>
-          <w:color w:val="000000" w:themeColor="text1"/>
-          <w:sz w:val="22"/>
-          <w:szCs w:val="22"/>
-        </w:rPr>
-        <w:t>Stakeholders</w:t>
-      </w:r>
-      <w:bookmarkEnd w:id="11"/>
-      <w:proofErr w:type="spellEnd"/>
-    </w:p>
-    <w:p>
-      <w:pPr>
-        <w:spacing w:after="0" w:line="480" w:lineRule="auto"/>
-        <w:ind w:firstLine="708"/>
-        <w:rPr>
-          <w:rFonts w:ascii="Times New Roman" w:eastAsia="Times New Roman" w:hAnsi="Times New Roman" w:cs="Times New Roman"/>
-          <w:color w:val="000000" w:themeColor="text1"/>
-        </w:rPr>
-      </w:pPr>
-      <w:r>
-        <w:rPr>
-          <w:rFonts w:ascii="Times New Roman" w:eastAsia="Times New Roman" w:hAnsi="Times New Roman" w:cs="Times New Roman"/>
-          <w:color w:val="000000" w:themeColor="text1"/>
-        </w:rPr>
-        <w:t>Los diferentes actores involucrados en este proyecto verán beneficios claros con la implementación de la página web:</w:t>
-      </w:r>
-    </w:p>
-    <w:p>
-      <w:pPr>
-        <w:numPr>
-          <w:ilvl w:val="0"/>
-          <w:numId w:val="10"/>
-        </w:numPr>
-        <w:spacing w:after="0" w:line="480" w:lineRule="auto"/>
-        <w:rPr>
-          <w:rFonts w:ascii="Times New Roman" w:eastAsia="Times New Roman" w:hAnsi="Times New Roman" w:cs="Times New Roman"/>
-          <w:color w:val="000000" w:themeColor="text1"/>
-        </w:rPr>
-      </w:pPr>
-      <w:r>
-        <w:rPr>
-          <w:rFonts w:ascii="Times New Roman" w:eastAsia="Times New Roman" w:hAnsi="Times New Roman" w:cs="Times New Roman"/>
-          <w:b/>
-          <w:bCs/>
-          <w:color w:val="000000" w:themeColor="text1"/>
-        </w:rPr>
-        <w:t>Clientes</w:t>
-      </w:r>
-      <w:r>
-        <w:rPr>
-          <w:rFonts w:ascii="Times New Roman" w:eastAsia="Times New Roman" w:hAnsi="Times New Roman" w:cs="Times New Roman"/>
-          <w:color w:val="000000" w:themeColor="text1"/>
-        </w:rPr>
-        <w:t>: Mayor comodidad para visualizar productos, comparar precios y realizar compras sin necesidad de desplazarse.</w:t>
-      </w:r>
-    </w:p>
-    <w:p>
-      <w:pPr>
-        <w:numPr>
-          <w:ilvl w:val="0"/>
-          <w:numId w:val="10"/>
-        </w:numPr>
-        <w:spacing w:after="0" w:line="480" w:lineRule="auto"/>
-        <w:rPr>
-          <w:rFonts w:ascii="Times New Roman" w:eastAsia="Times New Roman" w:hAnsi="Times New Roman" w:cs="Times New Roman"/>
-          <w:color w:val="000000" w:themeColor="text1"/>
-        </w:rPr>
-      </w:pPr>
-      <w:r>
-        <w:rPr>
-          <w:rFonts w:ascii="Times New Roman" w:eastAsia="Times New Roman" w:hAnsi="Times New Roman" w:cs="Times New Roman"/>
-          <w:b/>
-          <w:bCs/>
-          <w:color w:val="000000" w:themeColor="text1"/>
-        </w:rPr>
-        <w:t>Propietarios del negocio</w:t>
-      </w:r>
-      <w:r>
-        <w:rPr>
-          <w:rFonts w:ascii="Times New Roman" w:eastAsia="Times New Roman" w:hAnsi="Times New Roman" w:cs="Times New Roman"/>
-          <w:color w:val="000000" w:themeColor="text1"/>
-        </w:rPr>
-        <w:t>: Ampliación de su mercado, incremento de ventas y optimización del proceso de atención al cliente.</w:t>
-      </w:r>
-    </w:p>
-    <w:p>
-      <w:pPr>
-        <w:numPr>
-          <w:ilvl w:val="0"/>
-          <w:numId w:val="10"/>
-        </w:numPr>
-        <w:spacing w:after="0" w:line="480" w:lineRule="auto"/>
-        <w:rPr>
-          <w:rFonts w:ascii="Times New Roman" w:eastAsia="Times New Roman" w:hAnsi="Times New Roman" w:cs="Times New Roman"/>
-          <w:color w:val="000000" w:themeColor="text1"/>
-        </w:rPr>
-      </w:pPr>
-      <w:r>
-        <w:rPr>
-          <w:rFonts w:ascii="Times New Roman" w:eastAsia="Times New Roman" w:hAnsi="Times New Roman" w:cs="Times New Roman"/>
-          <w:b/>
-          <w:bCs/>
-          <w:color w:val="000000" w:themeColor="text1"/>
-        </w:rPr>
-        <w:t>Equipo de marketing</w:t>
-      </w:r>
-      <w:r>
-        <w:rPr>
-          <w:rFonts w:ascii="Times New Roman" w:eastAsia="Times New Roman" w:hAnsi="Times New Roman" w:cs="Times New Roman"/>
-          <w:color w:val="000000" w:themeColor="text1"/>
-        </w:rPr>
-        <w:t xml:space="preserve">: Disponibilidad de </w:t>
-      </w:r>
-      <w:r>
-        <w:rPr>
-          <w:rFonts w:ascii="Times New Roman" w:eastAsia="Times New Roman" w:hAnsi="Times New Roman" w:cs="Times New Roman"/>
-          <w:color w:val="000000" w:themeColor="text1"/>
-        </w:rPr>
-        <w:t>indicadores</w:t>
-      </w:r>
-      <w:r>
-        <w:rPr>
-          <w:rFonts w:ascii="Times New Roman" w:eastAsia="Times New Roman" w:hAnsi="Times New Roman" w:cs="Times New Roman"/>
-          <w:color w:val="000000" w:themeColor="text1"/>
-        </w:rPr>
-        <w:t xml:space="preserve"> precis</w:t>
-      </w:r>
-      <w:r>
-        <w:rPr>
-          <w:rFonts w:ascii="Times New Roman" w:eastAsia="Times New Roman" w:hAnsi="Times New Roman" w:cs="Times New Roman"/>
-          <w:color w:val="000000" w:themeColor="text1"/>
-        </w:rPr>
-        <w:t>o</w:t>
-      </w:r>
-      <w:r>
-        <w:rPr>
-          <w:rFonts w:ascii="Times New Roman" w:eastAsia="Times New Roman" w:hAnsi="Times New Roman" w:cs="Times New Roman"/>
-          <w:color w:val="000000" w:themeColor="text1"/>
-        </w:rPr>
-        <w:t xml:space="preserve">s para el análisis del comportamiento de los clientes y la </w:t>
-      </w:r>
-      <w:r>
-        <w:rPr>
-          <w:rFonts w:ascii="Times New Roman" w:eastAsia="Times New Roman" w:hAnsi="Times New Roman" w:cs="Times New Roman"/>
-          <w:color w:val="000000" w:themeColor="text1"/>
-        </w:rPr>
-        <w:t xml:space="preserve">posibilidad de interacción y </w:t>
-      </w:r>
-      <w:r>
-        <w:rPr>
-          <w:rFonts w:ascii="Times New Roman" w:eastAsia="Times New Roman" w:hAnsi="Times New Roman" w:cs="Times New Roman"/>
-          <w:color w:val="000000" w:themeColor="text1"/>
-        </w:rPr>
-        <w:t>optimización de estrategias de ventas.</w:t>
-      </w:r>
-    </w:p>
-    <w:p>
-      <w:pPr>
-        <w:spacing w:after="0" w:line="480" w:lineRule="auto"/>
-        <w:ind w:firstLine="708"/>
-        <w:rPr>
-          <w:rFonts w:ascii="Times New Roman" w:eastAsia="Times New Roman" w:hAnsi="Times New Roman" w:cs="Times New Roman"/>
-          <w:color w:val="000000" w:themeColor="text1"/>
-        </w:rPr>
-      </w:pPr>
-      <w:r>
-        <w:rPr>
-          <w:rFonts w:ascii="Times New Roman" w:eastAsia="Times New Roman" w:hAnsi="Times New Roman" w:cs="Times New Roman"/>
-          <w:color w:val="000000" w:themeColor="text1"/>
-        </w:rPr>
-        <w:lastRenderedPageBreak/>
-        <w:t xml:space="preserve">Con esta propuesta, la tienda </w:t>
-      </w:r>
-      <w:r>
-        <w:rPr>
-          <w:rFonts w:ascii="Times New Roman" w:eastAsia="Times New Roman" w:hAnsi="Times New Roman" w:cs="Times New Roman"/>
-          <w:color w:val="000000" w:themeColor="text1"/>
-        </w:rPr>
-        <w:t xml:space="preserve">Liliam Boutique estaría preparada para iniciar su incursión </w:t>
-      </w:r>
-      <w:r>
-        <w:rPr>
-          <w:rFonts w:ascii="Times New Roman" w:eastAsia="Times New Roman" w:hAnsi="Times New Roman" w:cs="Times New Roman"/>
-          <w:color w:val="000000" w:themeColor="text1"/>
-        </w:rPr>
-        <w:t xml:space="preserve">en </w:t>
-      </w:r>
-      <w:r>
-        <w:rPr>
-          <w:rFonts w:ascii="Times New Roman" w:eastAsia="Times New Roman" w:hAnsi="Times New Roman" w:cs="Times New Roman"/>
-          <w:color w:val="000000" w:themeColor="text1"/>
-        </w:rPr>
-        <w:t>la</w:t>
-      </w:r>
-      <w:r>
-        <w:rPr>
-          <w:rFonts w:ascii="Times New Roman" w:eastAsia="Times New Roman" w:hAnsi="Times New Roman" w:cs="Times New Roman"/>
-          <w:color w:val="000000" w:themeColor="text1"/>
-        </w:rPr>
-        <w:t xml:space="preserve"> estrategia de ventas</w:t>
-      </w:r>
-      <w:r>
-        <w:rPr>
-          <w:rFonts w:ascii="Times New Roman" w:eastAsia="Times New Roman" w:hAnsi="Times New Roman" w:cs="Times New Roman"/>
-          <w:color w:val="000000" w:themeColor="text1"/>
-        </w:rPr>
-        <w:t xml:space="preserve"> digital</w:t>
-      </w:r>
-      <w:r>
-        <w:rPr>
-          <w:rFonts w:ascii="Times New Roman" w:eastAsia="Times New Roman" w:hAnsi="Times New Roman" w:cs="Times New Roman"/>
-          <w:color w:val="000000" w:themeColor="text1"/>
-        </w:rPr>
-        <w:t xml:space="preserve">, </w:t>
-      </w:r>
-      <w:r>
-        <w:rPr>
-          <w:rFonts w:ascii="Times New Roman" w:eastAsia="Times New Roman" w:hAnsi="Times New Roman" w:cs="Times New Roman"/>
-          <w:color w:val="000000" w:themeColor="text1"/>
-        </w:rPr>
-        <w:t>sumando a</w:t>
-      </w:r>
-      <w:r>
-        <w:rPr>
-          <w:rFonts w:ascii="Times New Roman" w:eastAsia="Times New Roman" w:hAnsi="Times New Roman" w:cs="Times New Roman"/>
-          <w:color w:val="000000" w:themeColor="text1"/>
-        </w:rPr>
-        <w:t xml:space="preserve"> un crecimiento sostenido y ofreciendo una experiencia de compra superior a sus clientes.</w:t>
-      </w:r>
-    </w:p>
-    <w:p>
-      <w:pPr>
-        <w:spacing w:after="0" w:line="480" w:lineRule="auto"/>
-        <w:ind w:firstLine="708"/>
-        <w:rPr>
-          <w:rFonts w:ascii="Times New Roman" w:eastAsia="Times New Roman" w:hAnsi="Times New Roman" w:cs="Times New Roman"/>
-          <w:color w:val="000000" w:themeColor="text1"/>
-        </w:rPr>
-      </w:pPr>
-    </w:p>
-    <w:p>
-      <w:pPr>
-        <w:spacing w:after="0" w:line="480" w:lineRule="auto"/>
-        <w:ind w:firstLine="708"/>
-        <w:rPr>
-          <w:rFonts w:ascii="Times New Roman" w:eastAsia="Times New Roman" w:hAnsi="Times New Roman" w:cs="Times New Roman"/>
-          <w:color w:val="000000" w:themeColor="text1"/>
-        </w:rPr>
-      </w:pPr>
-    </w:p>
-    <w:p>
-      <w:pPr>
         <w:pStyle w:val="Ttulo2"/>
-        <w:spacing w:before="0" w:after="0" w:line="480" w:lineRule="auto"/>
-        <w:rPr>
-          <w:rFonts w:ascii="Times New Roman" w:eastAsia="Times New Roman" w:hAnsi="Times New Roman" w:cs="Times New Roman"/>
-          <w:b/>
-          <w:bCs/>
-          <w:color w:val="000000" w:themeColor="text1"/>
-        </w:rPr>
-      </w:pPr>
-      <w:bookmarkStart w:id="12" w:name="_Toc887116615"/>
-      <w:r>
         <w:rPr>
           <w:rFonts w:ascii="Times New Roman" w:hAnsi="Times New Roman" w:cs="Times New Roman"/>
           <w:b/>
@@ -8558,9 +8653,8 @@
           <w:sz w:val="22"/>
           <w:szCs w:val="22"/>
         </w:rPr>
-        <w:t xml:space="preserve">Mapa de </w:t>
-      </w:r>
-      <w:proofErr w:type="spellStart"/>
+      </w:pPr>
+      <w:bookmarkStart w:id="12" w:name="_Toc194663358"/>
       <w:r>
         <w:rPr>
           <w:rFonts w:ascii="Times New Roman" w:hAnsi="Times New Roman" w:cs="Times New Roman"/>
@@ -8570,10 +8664,279 @@
           <w:sz w:val="22"/>
           <w:szCs w:val="22"/>
         </w:rPr>
+        <w:t xml:space="preserve">Respuesta a los </w:t>
+      </w:r>
+      <w:proofErr w:type="spellStart"/>
+      <w:r>
+        <w:rPr>
+          <w:rFonts w:ascii="Times New Roman" w:hAnsi="Times New Roman" w:cs="Times New Roman"/>
+          <w:b/>
+          <w:bCs/>
+          <w:color w:val="auto"/>
+          <w:sz w:val="22"/>
+          <w:szCs w:val="22"/>
+        </w:rPr>
         <w:t>Stakeholders</w:t>
       </w:r>
       <w:bookmarkEnd w:id="12"/>
       <w:proofErr w:type="spellEnd"/>
+    </w:p>
+    <w:p>
+      <w:pPr>
+        <w:spacing w:after="0" w:line="480" w:lineRule="auto"/>
+        <w:ind w:firstLine="708"/>
+        <w:rPr>
+          <w:rFonts w:ascii="Times New Roman" w:eastAsia="Times New Roman" w:hAnsi="Times New Roman" w:cs="Times New Roman"/>
+          <w:color w:val="000000" w:themeColor="text1"/>
+        </w:rPr>
+      </w:pPr>
+      <w:r>
+        <w:rPr>
+          <w:rFonts w:ascii="Times New Roman" w:eastAsia="Times New Roman" w:hAnsi="Times New Roman" w:cs="Times New Roman"/>
+          <w:color w:val="000000" w:themeColor="text1"/>
+        </w:rPr>
+        <w:t>Los diferentes actores involucrados en este proyecto verán beneficios claros con la implementación de la página web:</w:t>
+      </w:r>
+    </w:p>
+    <w:p>
+      <w:pPr>
+        <w:numPr>
+          <w:ilvl w:val="0"/>
+          <w:numId w:val="10"/>
+        </w:numPr>
+        <w:spacing w:after="0" w:line="480" w:lineRule="auto"/>
+        <w:rPr>
+          <w:rFonts w:ascii="Times New Roman" w:eastAsia="Times New Roman" w:hAnsi="Times New Roman" w:cs="Times New Roman"/>
+          <w:color w:val="000000" w:themeColor="text1"/>
+        </w:rPr>
+      </w:pPr>
+      <w:r>
+        <w:rPr>
+          <w:rFonts w:ascii="Times New Roman" w:eastAsia="Times New Roman" w:hAnsi="Times New Roman" w:cs="Times New Roman"/>
+          <w:b/>
+          <w:bCs/>
+          <w:color w:val="000000" w:themeColor="text1"/>
+        </w:rPr>
+        <w:t>Clientes</w:t>
+      </w:r>
+      <w:r>
+        <w:rPr>
+          <w:rFonts w:ascii="Times New Roman" w:eastAsia="Times New Roman" w:hAnsi="Times New Roman" w:cs="Times New Roman"/>
+          <w:color w:val="000000" w:themeColor="text1"/>
+        </w:rPr>
+        <w:t>: Mayor comodidad para visualizar productos, comparar precios y realizar compras sin necesidad de desplazarse.</w:t>
+      </w:r>
+    </w:p>
+    <w:p>
+      <w:pPr>
+        <w:numPr>
+          <w:ilvl w:val="0"/>
+          <w:numId w:val="10"/>
+        </w:numPr>
+        <w:spacing w:after="0" w:line="480" w:lineRule="auto"/>
+        <w:rPr>
+          <w:rFonts w:ascii="Times New Roman" w:eastAsia="Times New Roman" w:hAnsi="Times New Roman" w:cs="Times New Roman"/>
+          <w:color w:val="000000" w:themeColor="text1"/>
+        </w:rPr>
+      </w:pPr>
+      <w:r>
+        <w:rPr>
+          <w:rFonts w:ascii="Times New Roman" w:eastAsia="Times New Roman" w:hAnsi="Times New Roman" w:cs="Times New Roman"/>
+          <w:b/>
+          <w:bCs/>
+          <w:color w:val="000000" w:themeColor="text1"/>
+        </w:rPr>
+        <w:t>Propietarios del negocio</w:t>
+      </w:r>
+      <w:r>
+        <w:rPr>
+          <w:rFonts w:ascii="Times New Roman" w:eastAsia="Times New Roman" w:hAnsi="Times New Roman" w:cs="Times New Roman"/>
+          <w:color w:val="000000" w:themeColor="text1"/>
+        </w:rPr>
+        <w:t>: Ampliación de su mercado, incremento de ventas y optimización del proceso de atención al cliente.</w:t>
+      </w:r>
+    </w:p>
+    <w:p>
+      <w:pPr>
+        <w:numPr>
+          <w:ilvl w:val="0"/>
+          <w:numId w:val="10"/>
+        </w:numPr>
+        <w:spacing w:after="0" w:line="480" w:lineRule="auto"/>
+        <w:rPr>
+          <w:rFonts w:ascii="Times New Roman" w:eastAsia="Times New Roman" w:hAnsi="Times New Roman" w:cs="Times New Roman"/>
+          <w:color w:val="000000" w:themeColor="text1"/>
+        </w:rPr>
+      </w:pPr>
+      <w:r>
+        <w:rPr>
+          <w:rFonts w:ascii="Times New Roman" w:eastAsia="Times New Roman" w:hAnsi="Times New Roman" w:cs="Times New Roman"/>
+          <w:b/>
+          <w:bCs/>
+          <w:color w:val="000000" w:themeColor="text1"/>
+        </w:rPr>
+        <w:t>Equipo de marketing</w:t>
+      </w:r>
+      <w:r>
+        <w:rPr>
+          <w:rFonts w:ascii="Times New Roman" w:eastAsia="Times New Roman" w:hAnsi="Times New Roman" w:cs="Times New Roman"/>
+          <w:color w:val="000000" w:themeColor="text1"/>
+        </w:rPr>
+        <w:t xml:space="preserve">: Disponibilidad de </w:t>
+      </w:r>
+      <w:r>
+        <w:rPr>
+          <w:rFonts w:ascii="Times New Roman" w:eastAsia="Times New Roman" w:hAnsi="Times New Roman" w:cs="Times New Roman"/>
+          <w:color w:val="000000" w:themeColor="text1"/>
+        </w:rPr>
+        <w:t>indicadores</w:t>
+      </w:r>
+      <w:r>
+        <w:rPr>
+          <w:rFonts w:ascii="Times New Roman" w:eastAsia="Times New Roman" w:hAnsi="Times New Roman" w:cs="Times New Roman"/>
+          <w:color w:val="000000" w:themeColor="text1"/>
+        </w:rPr>
+        <w:t xml:space="preserve"> precis</w:t>
+      </w:r>
+      <w:r>
+        <w:rPr>
+          <w:rFonts w:ascii="Times New Roman" w:eastAsia="Times New Roman" w:hAnsi="Times New Roman" w:cs="Times New Roman"/>
+          <w:color w:val="000000" w:themeColor="text1"/>
+        </w:rPr>
+        <w:t>o</w:t>
+      </w:r>
+      <w:r>
+        <w:rPr>
+          <w:rFonts w:ascii="Times New Roman" w:eastAsia="Times New Roman" w:hAnsi="Times New Roman" w:cs="Times New Roman"/>
+          <w:color w:val="000000" w:themeColor="text1"/>
+        </w:rPr>
+        <w:t xml:space="preserve">s para el análisis del comportamiento de los clientes y la </w:t>
+      </w:r>
+      <w:r>
+        <w:rPr>
+          <w:rFonts w:ascii="Times New Roman" w:eastAsia="Times New Roman" w:hAnsi="Times New Roman" w:cs="Times New Roman"/>
+          <w:color w:val="000000" w:themeColor="text1"/>
+        </w:rPr>
+        <w:t xml:space="preserve">posibilidad de interacción y </w:t>
+      </w:r>
+      <w:r>
+        <w:rPr>
+          <w:rFonts w:ascii="Times New Roman" w:eastAsia="Times New Roman" w:hAnsi="Times New Roman" w:cs="Times New Roman"/>
+          <w:color w:val="000000" w:themeColor="text1"/>
+        </w:rPr>
+        <w:t>optimización de estrategias de ventas.</w:t>
+      </w:r>
+    </w:p>
+    <w:p>
+      <w:pPr>
+        <w:spacing w:after="0" w:line="480" w:lineRule="auto"/>
+        <w:ind w:firstLine="708"/>
+        <w:rPr>
+          <w:rFonts w:ascii="Times New Roman" w:eastAsia="Times New Roman" w:hAnsi="Times New Roman" w:cs="Times New Roman"/>
+          <w:color w:val="000000" w:themeColor="text1"/>
+        </w:rPr>
+      </w:pPr>
+      <w:r>
+        <w:rPr>
+          <w:rFonts w:ascii="Times New Roman" w:eastAsia="Times New Roman" w:hAnsi="Times New Roman" w:cs="Times New Roman"/>
+          <w:color w:val="000000" w:themeColor="text1"/>
+        </w:rPr>
+        <w:lastRenderedPageBreak/>
+        <w:t xml:space="preserve">Con esta propuesta, la tienda </w:t>
+      </w:r>
+      <w:r>
+        <w:rPr>
+          <w:rFonts w:ascii="Times New Roman" w:eastAsia="Times New Roman" w:hAnsi="Times New Roman" w:cs="Times New Roman"/>
+          <w:color w:val="000000" w:themeColor="text1"/>
+        </w:rPr>
+        <w:t xml:space="preserve">Liliam Boutique estaría preparada para iniciar su incursión </w:t>
+      </w:r>
+      <w:r>
+        <w:rPr>
+          <w:rFonts w:ascii="Times New Roman" w:eastAsia="Times New Roman" w:hAnsi="Times New Roman" w:cs="Times New Roman"/>
+          <w:color w:val="000000" w:themeColor="text1"/>
+        </w:rPr>
+        <w:t xml:space="preserve">en </w:t>
+      </w:r>
+      <w:r>
+        <w:rPr>
+          <w:rFonts w:ascii="Times New Roman" w:eastAsia="Times New Roman" w:hAnsi="Times New Roman" w:cs="Times New Roman"/>
+          <w:color w:val="000000" w:themeColor="text1"/>
+        </w:rPr>
+        <w:t>la</w:t>
+      </w:r>
+      <w:r>
+        <w:rPr>
+          <w:rFonts w:ascii="Times New Roman" w:eastAsia="Times New Roman" w:hAnsi="Times New Roman" w:cs="Times New Roman"/>
+          <w:color w:val="000000" w:themeColor="text1"/>
+        </w:rPr>
+        <w:t xml:space="preserve"> estrategia de ventas</w:t>
+      </w:r>
+      <w:r>
+        <w:rPr>
+          <w:rFonts w:ascii="Times New Roman" w:eastAsia="Times New Roman" w:hAnsi="Times New Roman" w:cs="Times New Roman"/>
+          <w:color w:val="000000" w:themeColor="text1"/>
+        </w:rPr>
+        <w:t xml:space="preserve"> digital</w:t>
+      </w:r>
+      <w:r>
+        <w:rPr>
+          <w:rFonts w:ascii="Times New Roman" w:eastAsia="Times New Roman" w:hAnsi="Times New Roman" w:cs="Times New Roman"/>
+          <w:color w:val="000000" w:themeColor="text1"/>
+        </w:rPr>
+        <w:t xml:space="preserve">, </w:t>
+      </w:r>
+      <w:r>
+        <w:rPr>
+          <w:rFonts w:ascii="Times New Roman" w:eastAsia="Times New Roman" w:hAnsi="Times New Roman" w:cs="Times New Roman"/>
+          <w:color w:val="000000" w:themeColor="text1"/>
+        </w:rPr>
+        <w:t>sumando a</w:t>
+      </w:r>
+      <w:r>
+        <w:rPr>
+          <w:rFonts w:ascii="Times New Roman" w:eastAsia="Times New Roman" w:hAnsi="Times New Roman" w:cs="Times New Roman"/>
+          <w:color w:val="000000" w:themeColor="text1"/>
+        </w:rPr>
+        <w:t xml:space="preserve"> un crecimiento sostenido y ofreciendo una experiencia de compra superior a sus clientes.</w:t>
+      </w:r>
+    </w:p>
+    <w:p>
+      <w:pPr>
+        <w:spacing w:after="0" w:line="480" w:lineRule="auto"/>
+        <w:ind w:firstLine="708"/>
+        <w:rPr>
+          <w:rFonts w:ascii="Times New Roman" w:eastAsia="Times New Roman" w:hAnsi="Times New Roman" w:cs="Times New Roman"/>
+          <w:color w:val="000000" w:themeColor="text1"/>
+        </w:rPr>
+      </w:pPr>
+    </w:p>
+    <w:p>
+      <w:pPr>
+        <w:pStyle w:val="Ttulo1"/>
+        <w:jc w:val="center"/>
+        <w:rPr>
+          <w:rFonts w:ascii="Times New Roman" w:eastAsia="Times New Roman" w:hAnsi="Times New Roman" w:cs="Times New Roman"/>
+          <w:b/>
+          <w:bCs/>
+          <w:color w:val="auto"/>
+          <w:sz w:val="22"/>
+          <w:szCs w:val="22"/>
+        </w:rPr>
+      </w:pPr>
+      <w:bookmarkStart w:id="13" w:name="_Toc194663359"/>
+      <w:r>
+        <w:rPr>
+          <w:rFonts w:ascii="Times New Roman" w:hAnsi="Times New Roman" w:cs="Times New Roman"/>
+          <w:b/>
+          <w:bCs/>
+          <w:color w:val="auto"/>
+          <w:sz w:val="22"/>
+          <w:szCs w:val="22"/>
+        </w:rPr>
+        <w:t>MAPA DE STAKEHOLDERS</w:t>
+      </w:r>
+      <w:bookmarkEnd w:id="13"/>
     </w:p>
     <w:p>
       <w:pPr>
@@ -8657,7 +9020,7 @@
           <w:szCs w:val="22"/>
         </w:rPr>
       </w:pPr>
-      <w:bookmarkStart w:id="13" w:name="_Toc2128662935"/>
+      <w:bookmarkStart w:id="14" w:name="_Toc194663360"/>
       <w:r>
         <w:rPr>
           <w:rFonts w:ascii="Times New Roman" w:eastAsia="Times New Roman" w:hAnsi="Times New Roman" w:cs="Times New Roman"/>
@@ -8668,9 +9031,9 @@
           <w:szCs w:val="22"/>
         </w:rPr>
         <w:lastRenderedPageBreak/>
-        <w:t>Matriz De Riesgos</w:t>
-      </w:r>
-      <w:bookmarkEnd w:id="13"/>
+        <w:t>MATRIZ DE RIESGOS</w:t>
+      </w:r>
+      <w:bookmarkEnd w:id="14"/>
     </w:p>
     <w:p>
       <w:pPr>
@@ -12910,7 +13273,7 @@
           <w:szCs w:val="22"/>
         </w:rPr>
       </w:pPr>
-      <w:bookmarkStart w:id="14" w:name="_Toc636123873"/>
+      <w:bookmarkStart w:id="15" w:name="_Toc194663361"/>
       <w:r>
         <w:rPr>
           <w:rFonts w:ascii="Times New Roman" w:eastAsia="Times New Roman" w:hAnsi="Times New Roman" w:cs="Times New Roman"/>
@@ -12920,9 +13283,9 @@
           <w:sz w:val="22"/>
           <w:szCs w:val="22"/>
         </w:rPr>
-        <w:t>Cronograma</w:t>
-      </w:r>
-      <w:bookmarkEnd w:id="14"/>
+        <w:t>CRONOGRAMA</w:t>
+      </w:r>
+      <w:bookmarkEnd w:id="15"/>
     </w:p>
     <w:p>
       <w:pPr>
@@ -13154,6 +13517,7 @@
           <w:szCs w:val="22"/>
         </w:rPr>
       </w:pPr>
+      <w:bookmarkStart w:id="16" w:name="_Toc194663362"/>
       <w:r>
         <w:rPr>
           <w:rFonts w:ascii="Times New Roman" w:eastAsia="Times New Roman" w:hAnsi="Times New Roman" w:cs="Times New Roman"/>
@@ -13188,6 +13552,7 @@
         </w:rPr>
         <w:t>opción 1</w:t>
       </w:r>
+      <w:bookmarkEnd w:id="16"/>
     </w:p>
     <w:p>
       <w:pPr>
@@ -14896,7 +15261,7 @@
           <w:noProof/>
         </w:rPr>
         <w:drawing>
-          <wp:inline distT="0" distB="0" distL="0" distR="0" wp14:anchorId="2BFD4365" wp14:editId="45FC1770">
+          <wp:inline distT="0" distB="0" distL="0" distR="0" wp14:anchorId="2BFD4365" wp14:editId="7AFB730D">
             <wp:extent cx="2906713" cy="1585480"/>
             <wp:effectExtent l="0" t="0" r="0" b="0"/>
             <wp:docPr id="1736209336" name="Picture 1736209336"/>
@@ -14952,7 +15317,7 @@
           <w:noProof/>
         </w:rPr>
         <w:drawing>
-          <wp:inline distT="0" distB="0" distL="0" distR="0" wp14:anchorId="1CEA7B3F" wp14:editId="1DF7C98E">
+          <wp:inline distT="0" distB="0" distL="0" distR="0" wp14:anchorId="1CEA7B3F" wp14:editId="71FC66AA">
             <wp:extent cx="2847975" cy="1566847"/>
             <wp:effectExtent l="0" t="0" r="0" b="0"/>
             <wp:docPr id="1363576640" name="Picture 1363576640"/>
@@ -15007,7 +15372,7 @@
           <w:noProof/>
         </w:rPr>
         <w:drawing>
-          <wp:inline distT="0" distB="0" distL="0" distR="0" wp14:anchorId="51254B6E" wp14:editId="7D8CCF40">
+          <wp:inline distT="0" distB="0" distL="0" distR="0" wp14:anchorId="51254B6E" wp14:editId="284ECC32">
             <wp:extent cx="2867025" cy="1552575"/>
             <wp:effectExtent l="0" t="0" r="0" b="0"/>
             <wp:docPr id="1691978264" name="Picture 1691978264"/>
@@ -15060,7 +15425,7 @@
           <w:noProof/>
         </w:rPr>
         <w:drawing>
-          <wp:inline distT="0" distB="0" distL="0" distR="0" wp14:anchorId="05BBCFC2" wp14:editId="1E60AB00">
+          <wp:inline distT="0" distB="0" distL="0" distR="0" wp14:anchorId="05BBCFC2" wp14:editId="27028FAE">
             <wp:extent cx="2833688" cy="1524000"/>
             <wp:effectExtent l="0" t="0" r="0" b="0"/>
             <wp:docPr id="1309369701" name="Picture 1309369701"/>
@@ -15616,6 +15981,7 @@
           <w:szCs w:val="22"/>
         </w:rPr>
       </w:pPr>
+      <w:bookmarkStart w:id="17" w:name="_Toc194663363"/>
       <w:r>
         <w:rPr>
           <w:rFonts w:ascii="Times New Roman" w:eastAsia="Times New Roman" w:hAnsi="Times New Roman" w:cs="Times New Roman"/>
@@ -15639,6 +16005,7 @@
         </w:rPr>
         <w:t>opción 2</w:t>
       </w:r>
+      <w:bookmarkEnd w:id="17"/>
     </w:p>
     <w:p>
       <w:pPr>
@@ -16123,7 +16490,7 @@
           <w:noProof/>
         </w:rPr>
         <w:drawing>
-          <wp:inline distT="0" distB="0" distL="0" distR="0" wp14:anchorId="1F63AD5F" wp14:editId="67BED0E4">
+          <wp:inline distT="0" distB="0" distL="0" distR="0" wp14:anchorId="1F63AD5F" wp14:editId="2989D023">
             <wp:extent cx="2906713" cy="1585480"/>
             <wp:effectExtent l="0" t="0" r="0" b="0"/>
             <wp:docPr id="1403633160" name="Picture 1403633160"/>
@@ -16179,7 +16546,7 @@
           <w:noProof/>
         </w:rPr>
         <w:drawing>
-          <wp:inline distT="0" distB="0" distL="0" distR="0" wp14:anchorId="4B12DA90" wp14:editId="49B2B461">
+          <wp:inline distT="0" distB="0" distL="0" distR="0" wp14:anchorId="4B12DA90" wp14:editId="397A7290">
             <wp:extent cx="2847975" cy="1566847"/>
             <wp:effectExtent l="0" t="0" r="0" b="0"/>
             <wp:docPr id="530102122" name="Picture 530102122"/>
@@ -16234,7 +16601,7 @@
           <w:noProof/>
         </w:rPr>
         <w:drawing>
-          <wp:inline distT="0" distB="0" distL="0" distR="0" wp14:anchorId="324A9F53" wp14:editId="1AFF281E">
+          <wp:inline distT="0" distB="0" distL="0" distR="0" wp14:anchorId="324A9F53" wp14:editId="37A7BFEB">
             <wp:extent cx="2867025" cy="1552575"/>
             <wp:effectExtent l="0" t="0" r="0" b="0"/>
             <wp:docPr id="1629825068" name="Picture 1629825068"/>
@@ -16287,7 +16654,7 @@
           <w:noProof/>
         </w:rPr>
         <w:drawing>
-          <wp:inline distT="0" distB="0" distL="0" distR="0" wp14:anchorId="1E077439" wp14:editId="7693B121">
+          <wp:inline distT="0" distB="0" distL="0" distR="0" wp14:anchorId="1E077439" wp14:editId="3FB2565B">
             <wp:extent cx="2833688" cy="1524000"/>
             <wp:effectExtent l="0" t="0" r="0" b="0"/>
             <wp:docPr id="452782687" name="Picture 452782687"/>
@@ -16844,6 +17211,7 @@
     </w:p>
     <w:sectPr>
       <w:headerReference w:type="default" r:id="rId15"/>
+      <w:footerReference w:type="default" r:id="rId16"/>
       <w:pgSz w:w="12240" w:h="15840" w:code="1"/>
       <w:pgMar w:top="1440" w:right="1440" w:bottom="2410" w:left="1440" w:header="708" w:footer="708" w:gutter="0"/>
       <w:cols w:space="708"/>
@@ -16883,6 +17251,55 @@
     </w:p>
   </w:endnote>
 </w:endnotes>
+</file>
+
+<file path=word/footer1.xml><?xml version="1.0" encoding="utf-8"?>
+<w:ftr xmlns:wpc="http://schemas.microsoft.com/office/word/2010/wordprocessingCanvas" xmlns:cx="http://schemas.microsoft.com/office/drawing/2014/chartex" xmlns:cx1="http://schemas.microsoft.com/office/drawing/2015/9/8/chartex" xmlns:cx2="http://schemas.microsoft.com/office/drawing/2015/10/21/chartex" xmlns:cx3="http://schemas.microsoft.com/office/drawing/2016/5/9/chartex" xmlns:cx4="http://schemas.microsoft.com/office/drawing/2016/5/10/chartex" xmlns:cx5="http://schemas.microsoft.com/office/drawing/2016/5/11/chartex" xmlns:cx6="http://schemas.microsoft.com/office/drawing/2016/5/12/chartex" xmlns:cx7="http://schemas.microsoft.com/office/drawing/2016/5/13/chartex" xmlns:cx8="http://schemas.microsoft.com/office/drawing/2016/5/14/chartex" xmlns:mc="http://schemas.openxmlformats.org/markup-compatibility/2006" xmlns:aink="http://schemas.microsoft.com/office/drawing/2016/ink" xmlns:am3d="http://schemas.microsoft.com/office/drawing/2017/model3d" xmlns:o="urn:schemas-microsoft-com:office:office" xmlns:oel="http://schemas.microsoft.com/office/2019/extlst" xmlns:r="http://schemas.openxmlformats.org/officeDocument/2006/relationships" xmlns:m="http://schemas.openxmlformats.org/officeDocument/2006/math" xmlns:v="urn:schemas-microsoft-com:vml" xmlns:wp14="http://schemas.microsoft.com/office/word/2010/wordprocessingDrawing" xmlns:wp="http://schemas.openxmlformats.org/drawingml/2006/wordprocessingDrawing" xmlns:w10="urn:schemas-microsoft-com:office:word" xmlns:w="http://schemas.openxmlformats.org/wordprocessingml/2006/main" xmlns:w14="http://schemas.microsoft.com/office/word/2010/wordml" xmlns:w15="http://schemas.microsoft.com/office/word/2012/wordml" xmlns:w16cex="http://schemas.microsoft.com/office/word/2018/wordml/cex" xmlns:w16cid="http://schemas.microsoft.com/office/word/2016/wordml/cid" xmlns:w16="http://schemas.microsoft.com/office/word/2018/wordml" xmlns:w16du="http://schemas.microsoft.com/office/word/2023/wordml/word16du" xmlns:w16sdtdh="http://schemas.microsoft.com/office/word/2020/wordml/sdtdatahash" xmlns:w16sdtfl="http://schemas.microsoft.com/office/word/2024/wordml/sdtformatlock" xmlns:w16se="http://schemas.microsoft.com/office/word/2015/wordml/symex" xmlns:wpg="http://schemas.microsoft.com/office/word/2010/wordprocessingGroup" xmlns:wpi="http://schemas.microsoft.com/office/word/2010/wordprocessingInk" xmlns:wne="http://schemas.microsoft.com/office/word/2006/wordml" xmlns:wps="http://schemas.microsoft.com/office/word/2010/wordprocessingShape" mc:Ignorable="w14 w15 w16se w16cid w16 w16cex w16sdtdh w16sdtfl w16du wp14">
+  <w:sdt>
+    <w:sdtPr>
+      <w:id w:val="779920656"/>
+      <w:docPartObj>
+        <w:docPartGallery w:val="Page Numbers (Bottom of Page)"/>
+        <w:docPartUnique/>
+      </w:docPartObj>
+    </w:sdtPr>
+    <w:sdtContent>
+      <w:p>
+        <w:pPr>
+          <w:pStyle w:val="Piedepgina"/>
+        </w:pPr>
+      </w:p>
+      <w:p>
+        <w:pPr>
+          <w:pStyle w:val="Piedepgina"/>
+        </w:pPr>
+        <w:r>
+          <w:fldChar w:fldCharType="begin"/>
+        </w:r>
+        <w:r>
+          <w:instrText>PAGE   \* MERGEFORMAT</w:instrText>
+        </w:r>
+        <w:r>
+          <w:fldChar w:fldCharType="separate"/>
+        </w:r>
+        <w:r>
+          <w:rPr>
+            <w:lang w:val="es-ES"/>
+          </w:rPr>
+          <w:t>2</w:t>
+        </w:r>
+        <w:r>
+          <w:fldChar w:fldCharType="end"/>
+        </w:r>
+      </w:p>
+    </w:sdtContent>
+  </w:sdt>
+  <w:p>
+    <w:pPr>
+      <w:pStyle w:val="Piedepgina"/>
+    </w:pPr>
+  </w:p>
+</w:ftr>
 </file>
 
 <file path=word/footnotes.xml><?xml version="1.0" encoding="utf-8"?>
@@ -20701,6 +21118,7 @@
   <w:style w:type="paragraph" w:styleId="Piedepgina">
     <w:name w:val="footer"/>
     <w:basedOn w:val="Normal"/>
+    <w:link w:val="PiedepginaCar"/>
     <w:uiPriority w:val="99"/>
     <w:unhideWhenUsed/>
     <w:rsid w:val="0E06951A"/>
@@ -20823,6 +21241,16 @@
       <w:spacing w:after="100"/>
       <w:ind w:left="440"/>
     </w:pPr>
+  </w:style>
+  <w:style w:type="character" w:customStyle="1" w:styleId="PiedepginaCar">
+    <w:name w:val="Pie de página Car"/>
+    <w:basedOn w:val="Fuentedeprrafopredeter"/>
+    <w:link w:val="Piedepgina"/>
+    <w:uiPriority w:val="99"/>
+    <w:rsid w:val="00310D20"/>
+    <w:rPr>
+      <w:lang w:val="es-CO"/>
+    </w:rPr>
   </w:style>
 </w:styles>
 </file>

</xml_diff>